<commit_message>
Some and All Options Model knit.
</commit_message>
<xml_diff>
--- a/analysis/Services_Equations.docx
+++ b/analysis/Services_Equations.docx
@@ -10687,1070 +10687,6 @@
         <w:rPr>
           <w:rStyle w:val="VerbatimChar"/>
         </w:rPr>
-        <w:t xml:space="preserve">## ============================================================</w:t>
-      </w:r>
-      <w:r>
-        <w:br w:type="textWrapping"/>
-      </w:r>
-      <w:r>
-        <w:rPr>
-          <w:rStyle w:val="VerbatimChar"/>
-        </w:rPr>
-        <w:t xml:space="preserve">##                                   Dependent variable:       </w:t>
-      </w:r>
-      <w:r>
-        <w:br w:type="textWrapping"/>
-      </w:r>
-      <w:r>
-        <w:rPr>
-          <w:rStyle w:val="VerbatimChar"/>
-        </w:rPr>
-        <w:t xml:space="preserve">##                             --------------------------------</w:t>
-      </w:r>
-      <w:r>
-        <w:br w:type="textWrapping"/>
-      </w:r>
-      <w:r>
-        <w:rPr>
-          <w:rStyle w:val="VerbatimChar"/>
-        </w:rPr>
-        <w:t xml:space="preserve">##                                   b_CBre          ln_CBre   </w:t>
-      </w:r>
-      <w:r>
-        <w:br w:type="textWrapping"/>
-      </w:r>
-      <w:r>
-        <w:rPr>
-          <w:rStyle w:val="VerbatimChar"/>
-        </w:rPr>
-        <w:t xml:space="preserve">##                             generalized linear    linear    </w:t>
-      </w:r>
-      <w:r>
-        <w:br w:type="textWrapping"/>
-      </w:r>
-      <w:r>
-        <w:rPr>
-          <w:rStyle w:val="VerbatimChar"/>
-        </w:rPr>
-        <w:t xml:space="preserve">##                               mixed-effects    mixed-effects</w:t>
-      </w:r>
-      <w:r>
-        <w:br w:type="textWrapping"/>
-      </w:r>
-      <w:r>
-        <w:rPr>
-          <w:rStyle w:val="VerbatimChar"/>
-        </w:rPr>
-        <w:t xml:space="preserve">##                                    (1)              (2)     </w:t>
-      </w:r>
-      <w:r>
-        <w:br w:type="textWrapping"/>
-      </w:r>
-      <w:r>
-        <w:rPr>
-          <w:rStyle w:val="VerbatimChar"/>
-        </w:rPr>
-        <w:t xml:space="preserve">## ------------------------------------------------------------</w:t>
-      </w:r>
-      <w:r>
-        <w:br w:type="textWrapping"/>
-      </w:r>
-      <w:r>
-        <w:rPr>
-          <w:rStyle w:val="VerbatimChar"/>
-        </w:rPr>
-        <w:t xml:space="preserve">## cln_US6sal                        -0.003           -0.02    </w:t>
-      </w:r>
-      <w:r>
-        <w:br w:type="textWrapping"/>
-      </w:r>
-      <w:r>
-        <w:rPr>
-          <w:rStyle w:val="VerbatimChar"/>
-        </w:rPr>
-        <w:t xml:space="preserve">##                                   (0.06)          (0.06)    </w:t>
-      </w:r>
-      <w:r>
-        <w:br w:type="textWrapping"/>
-      </w:r>
-      <w:r>
-        <w:rPr>
-          <w:rStyle w:val="VerbatimChar"/>
-        </w:rPr>
-        <w:t xml:space="preserve">##                                                             </w:t>
-      </w:r>
-      <w:r>
-        <w:br w:type="textWrapping"/>
-      </w:r>
-      <w:r>
-        <w:rPr>
-          <w:rStyle w:val="VerbatimChar"/>
-        </w:rPr>
-        <w:t xml:space="preserve">## cln_PSCrate                      0.06***          0.09***   </w:t>
-      </w:r>
-      <w:r>
-        <w:br w:type="textWrapping"/>
-      </w:r>
-      <w:r>
-        <w:rPr>
-          <w:rStyle w:val="VerbatimChar"/>
-        </w:rPr>
-        <w:t xml:space="preserve">##                                   (0.01)          (0.02)    </w:t>
-      </w:r>
-      <w:r>
-        <w:br w:type="textWrapping"/>
-      </w:r>
-      <w:r>
-        <w:rPr>
-          <w:rStyle w:val="VerbatimChar"/>
-        </w:rPr>
-        <w:t xml:space="preserve">##                                                             </w:t>
-      </w:r>
-      <w:r>
-        <w:br w:type="textWrapping"/>
-      </w:r>
-      <w:r>
-        <w:rPr>
-          <w:rStyle w:val="VerbatimChar"/>
-        </w:rPr>
-        <w:t xml:space="preserve">## cp_OffPerf7                      0.07***           -0.06    </w:t>
-      </w:r>
-      <w:r>
-        <w:br w:type="textWrapping"/>
-      </w:r>
-      <w:r>
-        <w:rPr>
-          <w:rStyle w:val="VerbatimChar"/>
-        </w:rPr>
-        <w:t xml:space="preserve">##                                   (0.03)          (0.04)    </w:t>
-      </w:r>
-      <w:r>
-        <w:br w:type="textWrapping"/>
-      </w:r>
-      <w:r>
-        <w:rPr>
-          <w:rStyle w:val="VerbatimChar"/>
-        </w:rPr>
-        <w:t xml:space="preserve">##                                                             </w:t>
-      </w:r>
-      <w:r>
-        <w:br w:type="textWrapping"/>
-      </w:r>
-      <w:r>
-        <w:rPr>
-          <w:rStyle w:val="VerbatimChar"/>
-        </w:rPr>
-        <w:t xml:space="preserve">## cp_OffPSC7                       0.19***          0.13***   </w:t>
-      </w:r>
-      <w:r>
-        <w:br w:type="textWrapping"/>
-      </w:r>
-      <w:r>
-        <w:rPr>
-          <w:rStyle w:val="VerbatimChar"/>
-        </w:rPr>
-        <w:t xml:space="preserve">##                                   (0.02)          (0.03)    </w:t>
-      </w:r>
-      <w:r>
-        <w:br w:type="textWrapping"/>
-      </w:r>
-      <w:r>
-        <w:rPr>
-          <w:rStyle w:val="VerbatimChar"/>
-        </w:rPr>
-        <w:t xml:space="preserve">##                                                             </w:t>
-      </w:r>
-      <w:r>
-        <w:br w:type="textWrapping"/>
-      </w:r>
-      <w:r>
-        <w:rPr>
-          <w:rStyle w:val="VerbatimChar"/>
-        </w:rPr>
-        <w:t xml:space="preserve">## cn_PairHist7                     -0.08***          0.03     </w:t>
-      </w:r>
-      <w:r>
-        <w:br w:type="textWrapping"/>
-      </w:r>
-      <w:r>
-        <w:rPr>
-          <w:rStyle w:val="VerbatimChar"/>
-        </w:rPr>
-        <w:t xml:space="preserve">##                                   (0.01)          (0.02)    </w:t>
-      </w:r>
-      <w:r>
-        <w:br w:type="textWrapping"/>
-      </w:r>
-      <w:r>
-        <w:rPr>
-          <w:rStyle w:val="VerbatimChar"/>
-        </w:rPr>
-        <w:t xml:space="preserve">##                                                             </w:t>
-      </w:r>
-      <w:r>
-        <w:br w:type="textWrapping"/>
-      </w:r>
-      <w:r>
-        <w:rPr>
-          <w:rStyle w:val="VerbatimChar"/>
-        </w:rPr>
-        <w:t xml:space="preserve">## cln_PairCA                       0.44***           -0.01    </w:t>
-      </w:r>
-      <w:r>
-        <w:br w:type="textWrapping"/>
-      </w:r>
-      <w:r>
-        <w:rPr>
-          <w:rStyle w:val="VerbatimChar"/>
-        </w:rPr>
-        <w:t xml:space="preserve">##                                   (0.02)          (0.03)    </w:t>
-      </w:r>
-      <w:r>
-        <w:br w:type="textWrapping"/>
-      </w:r>
-      <w:r>
-        <w:rPr>
-          <w:rStyle w:val="VerbatimChar"/>
-        </w:rPr>
-        <w:t xml:space="preserve">##                                                             </w:t>
-      </w:r>
-      <w:r>
-        <w:br w:type="textWrapping"/>
-      </w:r>
-      <w:r>
-        <w:rPr>
-          <w:rStyle w:val="VerbatimChar"/>
-        </w:rPr>
-        <w:t xml:space="preserve">## cln_Base                         1.35***          2.65***   </w:t>
-      </w:r>
-      <w:r>
-        <w:br w:type="textWrapping"/>
-      </w:r>
-      <w:r>
-        <w:rPr>
-          <w:rStyle w:val="VerbatimChar"/>
-        </w:rPr>
-        <w:t xml:space="preserve">##                                   (0.01)          (0.02)    </w:t>
-      </w:r>
-      <w:r>
-        <w:br w:type="textWrapping"/>
-      </w:r>
-      <w:r>
-        <w:rPr>
-          <w:rStyle w:val="VerbatimChar"/>
-        </w:rPr>
-        <w:t xml:space="preserve">##                                                             </w:t>
-      </w:r>
-      <w:r>
-        <w:br w:type="textWrapping"/>
-      </w:r>
-      <w:r>
-        <w:rPr>
-          <w:rStyle w:val="VerbatimChar"/>
-        </w:rPr>
-        <w:t xml:space="preserve">## clr_Ceil2Base                    0.25***          0.25***   </w:t>
-      </w:r>
-      <w:r>
-        <w:br w:type="textWrapping"/>
-      </w:r>
-      <w:r>
-        <w:rPr>
-          <w:rStyle w:val="VerbatimChar"/>
-        </w:rPr>
-        <w:t xml:space="preserve">##                                   (0.01)          (0.02)    </w:t>
-      </w:r>
-      <w:r>
-        <w:br w:type="textWrapping"/>
-      </w:r>
-      <w:r>
-        <w:rPr>
-          <w:rStyle w:val="VerbatimChar"/>
-        </w:rPr>
-        <w:t xml:space="preserve">##                                                             </w:t>
-      </w:r>
-      <w:r>
-        <w:br w:type="textWrapping"/>
-      </w:r>
-      <w:r>
-        <w:rPr>
-          <w:rStyle w:val="VerbatimChar"/>
-        </w:rPr>
-        <w:t xml:space="preserve">## cln_Days                         0.28***          0.05**    </w:t>
-      </w:r>
-      <w:r>
-        <w:br w:type="textWrapping"/>
-      </w:r>
-      <w:r>
-        <w:rPr>
-          <w:rStyle w:val="VerbatimChar"/>
-        </w:rPr>
-        <w:t xml:space="preserve">##                                   (0.01)          (0.02)    </w:t>
-      </w:r>
-      <w:r>
-        <w:br w:type="textWrapping"/>
-      </w:r>
-      <w:r>
-        <w:rPr>
-          <w:rStyle w:val="VerbatimChar"/>
-        </w:rPr>
-        <w:t xml:space="preserve">##                                                             </w:t>
-      </w:r>
-      <w:r>
-        <w:br w:type="textWrapping"/>
-      </w:r>
-      <w:r>
-        <w:rPr>
-          <w:rStyle w:val="VerbatimChar"/>
-        </w:rPr>
-        <w:t xml:space="preserve">## Comp1 offer                       -0.03*          -0.05*    </w:t>
-      </w:r>
-      <w:r>
-        <w:br w:type="textWrapping"/>
-      </w:r>
-      <w:r>
-        <w:rPr>
-          <w:rStyle w:val="VerbatimChar"/>
-        </w:rPr>
-        <w:t xml:space="preserve">##                                   (0.02)          (0.03)    </w:t>
-      </w:r>
-      <w:r>
-        <w:br w:type="textWrapping"/>
-      </w:r>
-      <w:r>
-        <w:rPr>
-          <w:rStyle w:val="VerbatimChar"/>
-        </w:rPr>
-        <w:t xml:space="preserve">##                                                             </w:t>
-      </w:r>
-      <w:r>
-        <w:br w:type="textWrapping"/>
-      </w:r>
-      <w:r>
-        <w:rPr>
-          <w:rStyle w:val="VerbatimChar"/>
-        </w:rPr>
-        <w:t xml:space="preserve">## Comp2-4 offers                   0.11***         -0.11***   </w:t>
-      </w:r>
-      <w:r>
-        <w:br w:type="textWrapping"/>
-      </w:r>
-      <w:r>
-        <w:rPr>
-          <w:rStyle w:val="VerbatimChar"/>
-        </w:rPr>
-        <w:t xml:space="preserve">##                                   (0.01)          (0.02)    </w:t>
-      </w:r>
-      <w:r>
-        <w:br w:type="textWrapping"/>
-      </w:r>
-      <w:r>
-        <w:rPr>
-          <w:rStyle w:val="VerbatimChar"/>
-        </w:rPr>
-        <w:t xml:space="preserve">##                                                             </w:t>
-      </w:r>
-      <w:r>
-        <w:br w:type="textWrapping"/>
-      </w:r>
-      <w:r>
-        <w:rPr>
-          <w:rStyle w:val="VerbatimChar"/>
-        </w:rPr>
-        <w:t xml:space="preserve">## Comp5+ offers                    0.18***         -0.07***   </w:t>
-      </w:r>
-      <w:r>
-        <w:br w:type="textWrapping"/>
-      </w:r>
-      <w:r>
-        <w:rPr>
-          <w:rStyle w:val="VerbatimChar"/>
-        </w:rPr>
-        <w:t xml:space="preserve">##                                   (0.01)          (0.02)    </w:t>
-      </w:r>
-      <w:r>
-        <w:br w:type="textWrapping"/>
-      </w:r>
-      <w:r>
-        <w:rPr>
-          <w:rStyle w:val="VerbatimChar"/>
-        </w:rPr>
-        <w:t xml:space="preserve">##                                                             </w:t>
-      </w:r>
-      <w:r>
-        <w:br w:type="textWrapping"/>
-      </w:r>
-      <w:r>
-        <w:rPr>
-          <w:rStyle w:val="VerbatimChar"/>
-        </w:rPr>
-        <w:t xml:space="preserve">## VehS-IDC                         -0.48***          -0.01    </w:t>
-      </w:r>
-      <w:r>
-        <w:br w:type="textWrapping"/>
-      </w:r>
-      <w:r>
-        <w:rPr>
-          <w:rStyle w:val="VerbatimChar"/>
-        </w:rPr>
-        <w:t xml:space="preserve">##                                   (0.02)          (0.02)    </w:t>
-      </w:r>
-      <w:r>
-        <w:br w:type="textWrapping"/>
-      </w:r>
-      <w:r>
-        <w:rPr>
-          <w:rStyle w:val="VerbatimChar"/>
-        </w:rPr>
-        <w:t xml:space="preserve">##                                                             </w:t>
-      </w:r>
-      <w:r>
-        <w:br w:type="textWrapping"/>
-      </w:r>
-      <w:r>
-        <w:rPr>
-          <w:rStyle w:val="VerbatimChar"/>
-        </w:rPr>
-        <w:t xml:space="preserve">## VehM-IDC                         -0.18***          -0.02    </w:t>
-      </w:r>
-      <w:r>
-        <w:br w:type="textWrapping"/>
-      </w:r>
-      <w:r>
-        <w:rPr>
-          <w:rStyle w:val="VerbatimChar"/>
-        </w:rPr>
-        <w:t xml:space="preserve">##                                   (0.02)          (0.03)    </w:t>
-      </w:r>
-      <w:r>
-        <w:br w:type="textWrapping"/>
-      </w:r>
-      <w:r>
-        <w:rPr>
-          <w:rStyle w:val="VerbatimChar"/>
-        </w:rPr>
-        <w:t xml:space="preserve">##                                                             </w:t>
-      </w:r>
-      <w:r>
-        <w:br w:type="textWrapping"/>
-      </w:r>
-      <w:r>
-        <w:rPr>
-          <w:rStyle w:val="VerbatimChar"/>
-        </w:rPr>
-        <w:t xml:space="preserve">## VehFSS/GWAC                       -0.01           0.12**    </w:t>
-      </w:r>
-      <w:r>
-        <w:br w:type="textWrapping"/>
-      </w:r>
-      <w:r>
-        <w:rPr>
-          <w:rStyle w:val="VerbatimChar"/>
-        </w:rPr>
-        <w:t xml:space="preserve">##                                   (0.03)          (0.05)    </w:t>
-      </w:r>
-      <w:r>
-        <w:br w:type="textWrapping"/>
-      </w:r>
-      <w:r>
-        <w:rPr>
-          <w:rStyle w:val="VerbatimChar"/>
-        </w:rPr>
-        <w:t xml:space="preserve">##                                                             </w:t>
-      </w:r>
-      <w:r>
-        <w:br w:type="textWrapping"/>
-      </w:r>
-      <w:r>
-        <w:rPr>
-          <w:rStyle w:val="VerbatimChar"/>
-        </w:rPr>
-        <w:t xml:space="preserve">## VehBPA/BOA                       -0.29***         -0.13**   </w:t>
-      </w:r>
-      <w:r>
-        <w:br w:type="textWrapping"/>
-      </w:r>
-      <w:r>
-        <w:rPr>
-          <w:rStyle w:val="VerbatimChar"/>
-        </w:rPr>
-        <w:t xml:space="preserve">##                                   (0.03)          (0.06)    </w:t>
-      </w:r>
-      <w:r>
-        <w:br w:type="textWrapping"/>
-      </w:r>
-      <w:r>
-        <w:rPr>
-          <w:rStyle w:val="VerbatimChar"/>
-        </w:rPr>
-        <w:t xml:space="preserve">##                                                             </w:t>
-      </w:r>
-      <w:r>
-        <w:br w:type="textWrapping"/>
-      </w:r>
-      <w:r>
-        <w:rPr>
-          <w:rStyle w:val="VerbatimChar"/>
-        </w:rPr>
-        <w:t xml:space="preserve">## PricingOther FP                  -0.40***         -0.36**   </w:t>
-      </w:r>
-      <w:r>
-        <w:br w:type="textWrapping"/>
-      </w:r>
-      <w:r>
-        <w:rPr>
-          <w:rStyle w:val="VerbatimChar"/>
-        </w:rPr>
-        <w:t xml:space="preserve">##                                   (0.09)          (0.14)    </w:t>
-      </w:r>
-      <w:r>
-        <w:br w:type="textWrapping"/>
-      </w:r>
-      <w:r>
-        <w:rPr>
-          <w:rStyle w:val="VerbatimChar"/>
-        </w:rPr>
-        <w:t xml:space="preserve">##                                                             </w:t>
-      </w:r>
-      <w:r>
-        <w:br w:type="textWrapping"/>
-      </w:r>
-      <w:r>
-        <w:rPr>
-          <w:rStyle w:val="VerbatimChar"/>
-        </w:rPr>
-        <w:t xml:space="preserve">## PricingIncentive                 2.39***          0.81***   </w:t>
-      </w:r>
-      <w:r>
-        <w:br w:type="textWrapping"/>
-      </w:r>
-      <w:r>
-        <w:rPr>
-          <w:rStyle w:val="VerbatimChar"/>
-        </w:rPr>
-        <w:t xml:space="preserve">##                                   (0.07)          (0.12)    </w:t>
-      </w:r>
-      <w:r>
-        <w:br w:type="textWrapping"/>
-      </w:r>
-      <w:r>
-        <w:rPr>
-          <w:rStyle w:val="VerbatimChar"/>
-        </w:rPr>
-        <w:t xml:space="preserve">##                                                             </w:t>
-      </w:r>
-      <w:r>
-        <w:br w:type="textWrapping"/>
-      </w:r>
-      <w:r>
-        <w:rPr>
-          <w:rStyle w:val="VerbatimChar"/>
-        </w:rPr>
-        <w:t xml:space="preserve">## PricingCombination or Other      0.26***          0.43***   </w:t>
-      </w:r>
-      <w:r>
-        <w:br w:type="textWrapping"/>
-      </w:r>
-      <w:r>
-        <w:rPr>
-          <w:rStyle w:val="VerbatimChar"/>
-        </w:rPr>
-        <w:t xml:space="preserve">##                                   (0.05)          (0.07)    </w:t>
-      </w:r>
-      <w:r>
-        <w:br w:type="textWrapping"/>
-      </w:r>
-      <w:r>
-        <w:rPr>
-          <w:rStyle w:val="VerbatimChar"/>
-        </w:rPr>
-        <w:t xml:space="preserve">##                                                             </w:t>
-      </w:r>
-      <w:r>
-        <w:br w:type="textWrapping"/>
-      </w:r>
-      <w:r>
-        <w:rPr>
-          <w:rStyle w:val="VerbatimChar"/>
-        </w:rPr>
-        <w:t xml:space="preserve">## PricingOther CB                  -0.09***         0.81***   </w:t>
-      </w:r>
-      <w:r>
-        <w:br w:type="textWrapping"/>
-      </w:r>
-      <w:r>
-        <w:rPr>
-          <w:rStyle w:val="VerbatimChar"/>
-        </w:rPr>
-        <w:t xml:space="preserve">##                                   (0.03)          (0.05)    </w:t>
-      </w:r>
-      <w:r>
-        <w:br w:type="textWrapping"/>
-      </w:r>
-      <w:r>
-        <w:rPr>
-          <w:rStyle w:val="VerbatimChar"/>
-        </w:rPr>
-        <w:t xml:space="preserve">##                                                             </w:t>
-      </w:r>
-      <w:r>
-        <w:br w:type="textWrapping"/>
-      </w:r>
-      <w:r>
-        <w:rPr>
-          <w:rStyle w:val="VerbatimChar"/>
-        </w:rPr>
-        <w:t xml:space="preserve">## PricingT&amp;M/LH/FPLOE               0.11**          0.66***   </w:t>
-      </w:r>
-      <w:r>
-        <w:br w:type="textWrapping"/>
-      </w:r>
-      <w:r>
-        <w:rPr>
-          <w:rStyle w:val="VerbatimChar"/>
-        </w:rPr>
-        <w:t xml:space="preserve">##                                   (0.04)          (0.07)    </w:t>
-      </w:r>
-      <w:r>
-        <w:br w:type="textWrapping"/>
-      </w:r>
-      <w:r>
-        <w:rPr>
-          <w:rStyle w:val="VerbatimChar"/>
-        </w:rPr>
-        <w:t xml:space="preserve">##                                                             </w:t>
-      </w:r>
-      <w:r>
-        <w:br w:type="textWrapping"/>
-      </w:r>
-      <w:r>
-        <w:rPr>
-          <w:rStyle w:val="VerbatimChar"/>
-        </w:rPr>
-        <w:t xml:space="preserve">## PricingUCA                        0.07*           0.37***   </w:t>
-      </w:r>
-      <w:r>
-        <w:br w:type="textWrapping"/>
-      </w:r>
-      <w:r>
-        <w:rPr>
-          <w:rStyle w:val="VerbatimChar"/>
-        </w:rPr>
-        <w:t xml:space="preserve">##                                   (0.04)          (0.07)    </w:t>
-      </w:r>
-      <w:r>
-        <w:br w:type="textWrapping"/>
-      </w:r>
-      <w:r>
-        <w:rPr>
-          <w:rStyle w:val="VerbatimChar"/>
-        </w:rPr>
-        <w:t xml:space="preserve">##                                                             </w:t>
-      </w:r>
-      <w:r>
-        <w:br w:type="textWrapping"/>
-      </w:r>
-      <w:r>
-        <w:rPr>
-          <w:rStyle w:val="VerbatimChar"/>
-        </w:rPr>
-        <w:t xml:space="preserve">## CrisisARRA                       0.12***           -0.06    </w:t>
-      </w:r>
-      <w:r>
-        <w:br w:type="textWrapping"/>
-      </w:r>
-      <w:r>
-        <w:rPr>
-          <w:rStyle w:val="VerbatimChar"/>
-        </w:rPr>
-        <w:t xml:space="preserve">##                                   (0.04)          (0.06)    </w:t>
-      </w:r>
-      <w:r>
-        <w:br w:type="textWrapping"/>
-      </w:r>
-      <w:r>
-        <w:rPr>
-          <w:rStyle w:val="VerbatimChar"/>
-        </w:rPr>
-        <w:t xml:space="preserve">##                                                             </w:t>
-      </w:r>
-      <w:r>
-        <w:br w:type="textWrapping"/>
-      </w:r>
-      <w:r>
-        <w:rPr>
-          <w:rStyle w:val="VerbatimChar"/>
-        </w:rPr>
-        <w:t xml:space="preserve">## CrisisDis                          0.07           0.39***   </w:t>
-      </w:r>
-      <w:r>
-        <w:br w:type="textWrapping"/>
-      </w:r>
-      <w:r>
-        <w:rPr>
-          <w:rStyle w:val="VerbatimChar"/>
-        </w:rPr>
-        <w:t xml:space="preserve">##                                   (0.09)          (0.13)    </w:t>
-      </w:r>
-      <w:r>
-        <w:br w:type="textWrapping"/>
-      </w:r>
-      <w:r>
-        <w:rPr>
-          <w:rStyle w:val="VerbatimChar"/>
-        </w:rPr>
-        <w:t xml:space="preserve">##                                                             </w:t>
-      </w:r>
-      <w:r>
-        <w:br w:type="textWrapping"/>
-      </w:r>
-      <w:r>
-        <w:rPr>
-          <w:rStyle w:val="VerbatimChar"/>
-        </w:rPr>
-        <w:t xml:space="preserve">## CrisisOCO                        -0.10**           0.08     </w:t>
-      </w:r>
-      <w:r>
-        <w:br w:type="textWrapping"/>
-      </w:r>
-      <w:r>
-        <w:rPr>
-          <w:rStyle w:val="VerbatimChar"/>
-        </w:rPr>
-        <w:t xml:space="preserve">##                                   (0.05)          (0.08)    </w:t>
-      </w:r>
-      <w:r>
-        <w:br w:type="textWrapping"/>
-      </w:r>
-      <w:r>
-        <w:rPr>
-          <w:rStyle w:val="VerbatimChar"/>
-        </w:rPr>
-        <w:t xml:space="preserve">##                                                             </w:t>
-      </w:r>
-      <w:r>
-        <w:br w:type="textWrapping"/>
-      </w:r>
-      <w:r>
-        <w:rPr>
-          <w:rStyle w:val="VerbatimChar"/>
-        </w:rPr>
-        <w:t xml:space="preserve">## cln_Def6HHI                       -0.02           0.06**    </w:t>
-      </w:r>
-      <w:r>
-        <w:br w:type="textWrapping"/>
-      </w:r>
-      <w:r>
-        <w:rPr>
-          <w:rStyle w:val="VerbatimChar"/>
-        </w:rPr>
-        <w:t xml:space="preserve">##                                   (0.02)          (0.03)    </w:t>
-      </w:r>
-      <w:r>
-        <w:br w:type="textWrapping"/>
-      </w:r>
-      <w:r>
-        <w:rPr>
-          <w:rStyle w:val="VerbatimChar"/>
-        </w:rPr>
-        <w:t xml:space="preserve">##                                                             </w:t>
-      </w:r>
-      <w:r>
-        <w:br w:type="textWrapping"/>
-      </w:r>
-      <w:r>
-        <w:rPr>
-          <w:rStyle w:val="VerbatimChar"/>
-        </w:rPr>
-        <w:t xml:space="preserve">## clr_Def6toUS                      0.07**           0.01     </w:t>
-      </w:r>
-      <w:r>
-        <w:br w:type="textWrapping"/>
-      </w:r>
-      <w:r>
-        <w:rPr>
-          <w:rStyle w:val="VerbatimChar"/>
-        </w:rPr>
-        <w:t xml:space="preserve">##                                   (0.03)          (0.03)    </w:t>
-      </w:r>
-      <w:r>
-        <w:br w:type="textWrapping"/>
-      </w:r>
-      <w:r>
-        <w:rPr>
-          <w:rStyle w:val="VerbatimChar"/>
-        </w:rPr>
-        <w:t xml:space="preserve">##                                                             </w:t>
-      </w:r>
-      <w:r>
-        <w:br w:type="textWrapping"/>
-      </w:r>
-      <w:r>
-        <w:rPr>
-          <w:rStyle w:val="VerbatimChar"/>
-        </w:rPr>
-        <w:t xml:space="preserve">## clr_Def3toUS                     -0.46***         0.29***   </w:t>
-      </w:r>
-      <w:r>
-        <w:br w:type="textWrapping"/>
-      </w:r>
-      <w:r>
-        <w:rPr>
-          <w:rStyle w:val="VerbatimChar"/>
-        </w:rPr>
-        <w:t xml:space="preserve">##                                   (0.07)          (0.08)    </w:t>
-      </w:r>
-      <w:r>
-        <w:br w:type="textWrapping"/>
-      </w:r>
-      <w:r>
-        <w:rPr>
-          <w:rStyle w:val="VerbatimChar"/>
-        </w:rPr>
-        <w:t xml:space="preserve">##                                                             </w:t>
-      </w:r>
-      <w:r>
-        <w:br w:type="textWrapping"/>
-      </w:r>
-      <w:r>
-        <w:rPr>
-          <w:rStyle w:val="VerbatimChar"/>
-        </w:rPr>
-        <w:t xml:space="preserve">## cp_PairObl7                      -0.24***          0.01     </w:t>
-      </w:r>
-      <w:r>
-        <w:br w:type="textWrapping"/>
-      </w:r>
-      <w:r>
-        <w:rPr>
-          <w:rStyle w:val="VerbatimChar"/>
-        </w:rPr>
-        <w:t xml:space="preserve">##                                   (0.03)          (0.04)    </w:t>
-      </w:r>
-      <w:r>
-        <w:br w:type="textWrapping"/>
-      </w:r>
-      <w:r>
-        <w:rPr>
-          <w:rStyle w:val="VerbatimChar"/>
-        </w:rPr>
-        <w:t xml:space="preserve">##                                                             </w:t>
-      </w:r>
-      <w:r>
-        <w:br w:type="textWrapping"/>
-      </w:r>
-      <w:r>
-        <w:rPr>
-          <w:rStyle w:val="VerbatimChar"/>
-        </w:rPr>
-        <w:t xml:space="preserve">## cln_OffObl7                       0.04**          0.06**    </w:t>
-      </w:r>
-      <w:r>
-        <w:br w:type="textWrapping"/>
-      </w:r>
-      <w:r>
-        <w:rPr>
-          <w:rStyle w:val="VerbatimChar"/>
-        </w:rPr>
-        <w:t xml:space="preserve">##                                   (0.02)          (0.02)    </w:t>
-      </w:r>
-      <w:r>
-        <w:br w:type="textWrapping"/>
-      </w:r>
-      <w:r>
-        <w:rPr>
-          <w:rStyle w:val="VerbatimChar"/>
-        </w:rPr>
-        <w:t xml:space="preserve">##                                                             </w:t>
-      </w:r>
-      <w:r>
-        <w:br w:type="textWrapping"/>
-      </w:r>
-      <w:r>
-        <w:rPr>
-          <w:rStyle w:val="VerbatimChar"/>
-        </w:rPr>
-        <w:t xml:space="preserve">## cln_OffFocus                     -0.36***                   </w:t>
-      </w:r>
-      <w:r>
-        <w:br w:type="textWrapping"/>
-      </w:r>
-      <w:r>
-        <w:rPr>
-          <w:rStyle w:val="VerbatimChar"/>
-        </w:rPr>
-        <w:t xml:space="preserve">##                                   (0.04)                    </w:t>
-      </w:r>
-      <w:r>
-        <w:br w:type="textWrapping"/>
-      </w:r>
-      <w:r>
-        <w:rPr>
-          <w:rStyle w:val="VerbatimChar"/>
-        </w:rPr>
-        <w:t xml:space="preserve">##                                                             </w:t>
-      </w:r>
-      <w:r>
-        <w:br w:type="textWrapping"/>
-      </w:r>
-      <w:r>
-        <w:rPr>
-          <w:rStyle w:val="VerbatimChar"/>
-        </w:rPr>
-        <w:t xml:space="preserve">## cp_OffPerf7:cln_PairCA           0.38***         -0.20***   </w:t>
-      </w:r>
-      <w:r>
-        <w:br w:type="textWrapping"/>
-      </w:r>
-      <w:r>
-        <w:rPr>
-          <w:rStyle w:val="VerbatimChar"/>
-        </w:rPr>
-        <w:t xml:space="preserve">##                                   (0.03)          (0.04)    </w:t>
-      </w:r>
-      <w:r>
-        <w:br w:type="textWrapping"/>
-      </w:r>
-      <w:r>
-        <w:rPr>
-          <w:rStyle w:val="VerbatimChar"/>
-        </w:rPr>
-        <w:t xml:space="preserve">##                                                             </w:t>
-      </w:r>
-      <w:r>
-        <w:br w:type="textWrapping"/>
-      </w:r>
-      <w:r>
-        <w:rPr>
-          <w:rStyle w:val="VerbatimChar"/>
-        </w:rPr>
-        <w:t xml:space="preserve">## cp_OffPerf7:cln_Days             -0.12***                   </w:t>
-      </w:r>
-      <w:r>
-        <w:br w:type="textWrapping"/>
-      </w:r>
-      <w:r>
-        <w:rPr>
-          <w:rStyle w:val="VerbatimChar"/>
-        </w:rPr>
-        <w:t xml:space="preserve">##                                   (0.02)                    </w:t>
-      </w:r>
-      <w:r>
-        <w:br w:type="textWrapping"/>
-      </w:r>
-      <w:r>
-        <w:rPr>
-          <w:rStyle w:val="VerbatimChar"/>
-        </w:rPr>
-        <w:t xml:space="preserve">##                                                             </w:t>
-      </w:r>
-      <w:r>
-        <w:br w:type="textWrapping"/>
-      </w:r>
-      <w:r>
-        <w:rPr>
-          <w:rStyle w:val="VerbatimChar"/>
-        </w:rPr>
-        <w:t xml:space="preserve">## Constant                         -4.55***         8.82***   </w:t>
-      </w:r>
-      <w:r>
-        <w:br w:type="textWrapping"/>
-      </w:r>
-      <w:r>
-        <w:rPr>
-          <w:rStyle w:val="VerbatimChar"/>
-        </w:rPr>
-        <w:t xml:space="preserve">##                                   (0.18)          (0.13)    </w:t>
-      </w:r>
-      <w:r>
-        <w:br w:type="textWrapping"/>
-      </w:r>
-      <w:r>
-        <w:rPr>
-          <w:rStyle w:val="VerbatimChar"/>
-        </w:rPr>
-        <w:t xml:space="preserve">##                                                             </w:t>
-      </w:r>
-      <w:r>
-        <w:br w:type="textWrapping"/>
-      </w:r>
-      <w:r>
-        <w:rPr>
-          <w:rStyle w:val="VerbatimChar"/>
-        </w:rPr>
-        <w:t xml:space="preserve">## ------------------------------------------------------------</w:t>
-      </w:r>
-      <w:r>
-        <w:br w:type="textWrapping"/>
-      </w:r>
-      <w:r>
-        <w:rPr>
-          <w:rStyle w:val="VerbatimChar"/>
-        </w:rPr>
-        <w:t xml:space="preserve">## Observations                    1,000,000         61,184    </w:t>
-      </w:r>
-      <w:r>
-        <w:br w:type="textWrapping"/>
-      </w:r>
-      <w:r>
-        <w:rPr>
-          <w:rStyle w:val="VerbatimChar"/>
-        </w:rPr>
-        <w:t xml:space="preserve">## Log Likelihood                 -173,798.70      -121,011.90 </w:t>
-      </w:r>
-      <w:r>
-        <w:br w:type="textWrapping"/>
-      </w:r>
-      <w:r>
-        <w:rPr>
-          <w:rStyle w:val="VerbatimChar"/>
-        </w:rPr>
-        <w:t xml:space="preserve">## Akaike Inf. Crit.               347,679.30      242,103.90  </w:t>
-      </w:r>
-      <w:r>
-        <w:br w:type="textWrapping"/>
-      </w:r>
-      <w:r>
-        <w:rPr>
-          <w:rStyle w:val="VerbatimChar"/>
-        </w:rPr>
-        <w:t xml:space="preserve">## Bayesian Inf. Crit.             348,163.80      242,464.80  </w:t>
-      </w:r>
-      <w:r>
-        <w:br w:type="textWrapping"/>
-      </w:r>
-      <w:r>
-        <w:rPr>
-          <w:rStyle w:val="VerbatimChar"/>
-        </w:rPr>
-        <w:t xml:space="preserve">## ============================================================</w:t>
-      </w:r>
-      <w:r>
-        <w:br w:type="textWrapping"/>
-      </w:r>
-      <w:r>
-        <w:rPr>
-          <w:rStyle w:val="VerbatimChar"/>
-        </w:rPr>
-        <w:t xml:space="preserve">## Note:                            *p&lt;0.1; **p&lt;0.05; ***p&lt;0.01</w:t>
-      </w:r>
-    </w:p>
-    <w:p>
-      <w:pPr>
-        <w:pStyle w:val="SourceCode"/>
-      </w:pPr>
-      <w:r>
-        <w:rPr>
-          <w:rStyle w:val="VerbatimChar"/>
-        </w:rPr>
-        <w:t xml:space="preserve">## </w:t>
-      </w:r>
-      <w:r>
-        <w:br w:type="textWrapping"/>
-      </w:r>
-      <w:r>
-        <w:rPr>
-          <w:rStyle w:val="VerbatimChar"/>
-        </w:rPr>
         <w:t xml:space="preserve">## ============================================================================</w:t>
       </w:r>
       <w:r>
@@ -19993,1178 +18929,6 @@
       <w:bookmarkEnd w:id="28"/>
       <w:r>
         <w:t xml:space="preserve">Terminations</w:t>
-      </w:r>
-    </w:p>
-    <w:p>
-      <w:pPr>
-        <w:pStyle w:val="SourceCode"/>
-      </w:pPr>
-      <w:r>
-        <w:rPr>
-          <w:rStyle w:val="VerbatimChar"/>
-        </w:rPr>
-        <w:t xml:space="preserve">## </w:t>
-      </w:r>
-      <w:r>
-        <w:br w:type="textWrapping"/>
-      </w:r>
-      <w:r>
-        <w:rPr>
-          <w:rStyle w:val="VerbatimChar"/>
-        </w:rPr>
-        <w:t xml:space="preserve">## ====================================================================</w:t>
-      </w:r>
-      <w:r>
-        <w:br w:type="textWrapping"/>
-      </w:r>
-      <w:r>
-        <w:rPr>
-          <w:rStyle w:val="VerbatimChar"/>
-        </w:rPr>
-        <w:t xml:space="preserve">##                                              Dependent variable:    </w:t>
-      </w:r>
-      <w:r>
-        <w:br w:type="textWrapping"/>
-      </w:r>
-      <w:r>
-        <w:rPr>
-          <w:rStyle w:val="VerbatimChar"/>
-        </w:rPr>
-        <w:t xml:space="preserve">##                                          ---------------------------</w:t>
-      </w:r>
-      <w:r>
-        <w:br w:type="textWrapping"/>
-      </w:r>
-      <w:r>
-        <w:rPr>
-          <w:rStyle w:val="VerbatimChar"/>
-        </w:rPr>
-        <w:t xml:space="preserve">##                                                    b_Term           </w:t>
-      </w:r>
-      <w:r>
-        <w:br w:type="textWrapping"/>
-      </w:r>
-      <w:r>
-        <w:rPr>
-          <w:rStyle w:val="VerbatimChar"/>
-        </w:rPr>
-        <w:t xml:space="preserve">## --------------------------------------------------------------------</w:t>
-      </w:r>
-      <w:r>
-        <w:br w:type="textWrapping"/>
-      </w:r>
-      <w:r>
-        <w:rPr>
-          <w:rStyle w:val="VerbatimChar"/>
-        </w:rPr>
-        <w:t xml:space="preserve">## cln_US6sal                                          -0.05           </w:t>
-      </w:r>
-      <w:r>
-        <w:br w:type="textWrapping"/>
-      </w:r>
-      <w:r>
-        <w:rPr>
-          <w:rStyle w:val="VerbatimChar"/>
-        </w:rPr>
-        <w:t xml:space="preserve">##                                                    (0.06)           </w:t>
-      </w:r>
-      <w:r>
-        <w:br w:type="textWrapping"/>
-      </w:r>
-      <w:r>
-        <w:rPr>
-          <w:rStyle w:val="VerbatimChar"/>
-        </w:rPr>
-        <w:t xml:space="preserve">##                                                                     </w:t>
-      </w:r>
-      <w:r>
-        <w:br w:type="textWrapping"/>
-      </w:r>
-      <w:r>
-        <w:rPr>
-          <w:rStyle w:val="VerbatimChar"/>
-        </w:rPr>
-        <w:t xml:space="preserve">## cln_PSCrate                                         -0.02           </w:t>
-      </w:r>
-      <w:r>
-        <w:br w:type="textWrapping"/>
-      </w:r>
-      <w:r>
-        <w:rPr>
-          <w:rStyle w:val="VerbatimChar"/>
-        </w:rPr>
-        <w:t xml:space="preserve">##                                                    (0.02)           </w:t>
-      </w:r>
-      <w:r>
-        <w:br w:type="textWrapping"/>
-      </w:r>
-      <w:r>
-        <w:rPr>
-          <w:rStyle w:val="VerbatimChar"/>
-        </w:rPr>
-        <w:t xml:space="preserve">##                                                                     </w:t>
-      </w:r>
-      <w:r>
-        <w:br w:type="textWrapping"/>
-      </w:r>
-      <w:r>
-        <w:rPr>
-          <w:rStyle w:val="VerbatimChar"/>
-        </w:rPr>
-        <w:t xml:space="preserve">## cp_OffPerf7                                         0.03            </w:t>
-      </w:r>
-      <w:r>
-        <w:br w:type="textWrapping"/>
-      </w:r>
-      <w:r>
-        <w:rPr>
-          <w:rStyle w:val="VerbatimChar"/>
-        </w:rPr>
-        <w:t xml:space="preserve">##                                                    (0.04)           </w:t>
-      </w:r>
-      <w:r>
-        <w:br w:type="textWrapping"/>
-      </w:r>
-      <w:r>
-        <w:rPr>
-          <w:rStyle w:val="VerbatimChar"/>
-        </w:rPr>
-        <w:t xml:space="preserve">##                                                                     </w:t>
-      </w:r>
-      <w:r>
-        <w:br w:type="textWrapping"/>
-      </w:r>
-      <w:r>
-        <w:rPr>
-          <w:rStyle w:val="VerbatimChar"/>
-        </w:rPr>
-        <w:t xml:space="preserve">## cp_OffPSC7                                         0.31***          </w:t>
-      </w:r>
-      <w:r>
-        <w:br w:type="textWrapping"/>
-      </w:r>
-      <w:r>
-        <w:rPr>
-          <w:rStyle w:val="VerbatimChar"/>
-        </w:rPr>
-        <w:t xml:space="preserve">##                                                    (0.04)           </w:t>
-      </w:r>
-      <w:r>
-        <w:br w:type="textWrapping"/>
-      </w:r>
-      <w:r>
-        <w:rPr>
-          <w:rStyle w:val="VerbatimChar"/>
-        </w:rPr>
-        <w:t xml:space="preserve">##                                                                     </w:t>
-      </w:r>
-      <w:r>
-        <w:br w:type="textWrapping"/>
-      </w:r>
-      <w:r>
-        <w:rPr>
-          <w:rStyle w:val="VerbatimChar"/>
-        </w:rPr>
-        <w:t xml:space="preserve">## cn_PairHist7                                      -0.28***          </w:t>
-      </w:r>
-      <w:r>
-        <w:br w:type="textWrapping"/>
-      </w:r>
-      <w:r>
-        <w:rPr>
-          <w:rStyle w:val="VerbatimChar"/>
-        </w:rPr>
-        <w:t xml:space="preserve">##                                                    (0.02)           </w:t>
-      </w:r>
-      <w:r>
-        <w:br w:type="textWrapping"/>
-      </w:r>
-      <w:r>
-        <w:rPr>
-          <w:rStyle w:val="VerbatimChar"/>
-        </w:rPr>
-        <w:t xml:space="preserve">##                                                                     </w:t>
-      </w:r>
-      <w:r>
-        <w:br w:type="textWrapping"/>
-      </w:r>
-      <w:r>
-        <w:rPr>
-          <w:rStyle w:val="VerbatimChar"/>
-        </w:rPr>
-        <w:t xml:space="preserve">## cln_PairCA                                          -0.04           </w:t>
-      </w:r>
-      <w:r>
-        <w:br w:type="textWrapping"/>
-      </w:r>
-      <w:r>
-        <w:rPr>
-          <w:rStyle w:val="VerbatimChar"/>
-        </w:rPr>
-        <w:t xml:space="preserve">##                                                    (0.03)           </w:t>
-      </w:r>
-      <w:r>
-        <w:br w:type="textWrapping"/>
-      </w:r>
-      <w:r>
-        <w:rPr>
-          <w:rStyle w:val="VerbatimChar"/>
-        </w:rPr>
-        <w:t xml:space="preserve">##                                                                     </w:t>
-      </w:r>
-      <w:r>
-        <w:br w:type="textWrapping"/>
-      </w:r>
-      <w:r>
-        <w:rPr>
-          <w:rStyle w:val="VerbatimChar"/>
-        </w:rPr>
-        <w:t xml:space="preserve">## cln_Base                                           0.29***          </w:t>
-      </w:r>
-      <w:r>
-        <w:br w:type="textWrapping"/>
-      </w:r>
-      <w:r>
-        <w:rPr>
-          <w:rStyle w:val="VerbatimChar"/>
-        </w:rPr>
-        <w:t xml:space="preserve">##                                                    (0.02)           </w:t>
-      </w:r>
-      <w:r>
-        <w:br w:type="textWrapping"/>
-      </w:r>
-      <w:r>
-        <w:rPr>
-          <w:rStyle w:val="VerbatimChar"/>
-        </w:rPr>
-        <w:t xml:space="preserve">##                                                                     </w:t>
-      </w:r>
-      <w:r>
-        <w:br w:type="textWrapping"/>
-      </w:r>
-      <w:r>
-        <w:rPr>
-          <w:rStyle w:val="VerbatimChar"/>
-        </w:rPr>
-        <w:t xml:space="preserve">## cln_Days                                           0.90***          </w:t>
-      </w:r>
-      <w:r>
-        <w:br w:type="textWrapping"/>
-      </w:r>
-      <w:r>
-        <w:rPr>
-          <w:rStyle w:val="VerbatimChar"/>
-        </w:rPr>
-        <w:t xml:space="preserve">##                                                    (0.02)           </w:t>
-      </w:r>
-      <w:r>
-        <w:br w:type="textWrapping"/>
-      </w:r>
-      <w:r>
-        <w:rPr>
-          <w:rStyle w:val="VerbatimChar"/>
-        </w:rPr>
-        <w:t xml:space="preserve">##                                                                     </w:t>
-      </w:r>
-      <w:r>
-        <w:br w:type="textWrapping"/>
-      </w:r>
-      <w:r>
-        <w:rPr>
-          <w:rStyle w:val="VerbatimChar"/>
-        </w:rPr>
-        <w:t xml:space="preserve">## clr_Ceil2Base                                      0.50***          </w:t>
-      </w:r>
-      <w:r>
-        <w:br w:type="textWrapping"/>
-      </w:r>
-      <w:r>
-        <w:rPr>
-          <w:rStyle w:val="VerbatimChar"/>
-        </w:rPr>
-        <w:t xml:space="preserve">##                                                    (0.01)           </w:t>
-      </w:r>
-      <w:r>
-        <w:br w:type="textWrapping"/>
-      </w:r>
-      <w:r>
-        <w:rPr>
-          <w:rStyle w:val="VerbatimChar"/>
-        </w:rPr>
-        <w:t xml:space="preserve">##                                                                     </w:t>
-      </w:r>
-      <w:r>
-        <w:br w:type="textWrapping"/>
-      </w:r>
-      <w:r>
-        <w:rPr>
-          <w:rStyle w:val="VerbatimChar"/>
-        </w:rPr>
-        <w:t xml:space="preserve">## Comp1 offer                                        0.30***          </w:t>
-      </w:r>
-      <w:r>
-        <w:br w:type="textWrapping"/>
-      </w:r>
-      <w:r>
-        <w:rPr>
-          <w:rStyle w:val="VerbatimChar"/>
-        </w:rPr>
-        <w:t xml:space="preserve">##                                                    (0.03)           </w:t>
-      </w:r>
-      <w:r>
-        <w:br w:type="textWrapping"/>
-      </w:r>
-      <w:r>
-        <w:rPr>
-          <w:rStyle w:val="VerbatimChar"/>
-        </w:rPr>
-        <w:t xml:space="preserve">##                                                                     </w:t>
-      </w:r>
-      <w:r>
-        <w:br w:type="textWrapping"/>
-      </w:r>
-      <w:r>
-        <w:rPr>
-          <w:rStyle w:val="VerbatimChar"/>
-        </w:rPr>
-        <w:t xml:space="preserve">## Comp2-4 offers                                     0.37***          </w:t>
-      </w:r>
-      <w:r>
-        <w:br w:type="textWrapping"/>
-      </w:r>
-      <w:r>
-        <w:rPr>
-          <w:rStyle w:val="VerbatimChar"/>
-        </w:rPr>
-        <w:t xml:space="preserve">##                                                    (0.03)           </w:t>
-      </w:r>
-      <w:r>
-        <w:br w:type="textWrapping"/>
-      </w:r>
-      <w:r>
-        <w:rPr>
-          <w:rStyle w:val="VerbatimChar"/>
-        </w:rPr>
-        <w:t xml:space="preserve">##                                                                     </w:t>
-      </w:r>
-      <w:r>
-        <w:br w:type="textWrapping"/>
-      </w:r>
-      <w:r>
-        <w:rPr>
-          <w:rStyle w:val="VerbatimChar"/>
-        </w:rPr>
-        <w:t xml:space="preserve">## Comp5+ offers                                      0.71***          </w:t>
-      </w:r>
-      <w:r>
-        <w:br w:type="textWrapping"/>
-      </w:r>
-      <w:r>
-        <w:rPr>
-          <w:rStyle w:val="VerbatimChar"/>
-        </w:rPr>
-        <w:t xml:space="preserve">##                                                    (0.03)           </w:t>
-      </w:r>
-      <w:r>
-        <w:br w:type="textWrapping"/>
-      </w:r>
-      <w:r>
-        <w:rPr>
-          <w:rStyle w:val="VerbatimChar"/>
-        </w:rPr>
-        <w:t xml:space="preserve">##                                                                     </w:t>
-      </w:r>
-      <w:r>
-        <w:br w:type="textWrapping"/>
-      </w:r>
-      <w:r>
-        <w:rPr>
-          <w:rStyle w:val="VerbatimChar"/>
-        </w:rPr>
-        <w:t xml:space="preserve">## VehS-IDC                                          -0.67***          </w:t>
-      </w:r>
-      <w:r>
-        <w:br w:type="textWrapping"/>
-      </w:r>
-      <w:r>
-        <w:rPr>
-          <w:rStyle w:val="VerbatimChar"/>
-        </w:rPr>
-        <w:t xml:space="preserve">##                                                    (0.03)           </w:t>
-      </w:r>
-      <w:r>
-        <w:br w:type="textWrapping"/>
-      </w:r>
-      <w:r>
-        <w:rPr>
-          <w:rStyle w:val="VerbatimChar"/>
-        </w:rPr>
-        <w:t xml:space="preserve">##                                                                     </w:t>
-      </w:r>
-      <w:r>
-        <w:br w:type="textWrapping"/>
-      </w:r>
-      <w:r>
-        <w:rPr>
-          <w:rStyle w:val="VerbatimChar"/>
-        </w:rPr>
-        <w:t xml:space="preserve">## VehM-IDC                                          -0.41***          </w:t>
-      </w:r>
-      <w:r>
-        <w:br w:type="textWrapping"/>
-      </w:r>
-      <w:r>
-        <w:rPr>
-          <w:rStyle w:val="VerbatimChar"/>
-        </w:rPr>
-        <w:t xml:space="preserve">##                                                    (0.03)           </w:t>
-      </w:r>
-      <w:r>
-        <w:br w:type="textWrapping"/>
-      </w:r>
-      <w:r>
-        <w:rPr>
-          <w:rStyle w:val="VerbatimChar"/>
-        </w:rPr>
-        <w:t xml:space="preserve">##                                                                     </w:t>
-      </w:r>
-      <w:r>
-        <w:br w:type="textWrapping"/>
-      </w:r>
-      <w:r>
-        <w:rPr>
-          <w:rStyle w:val="VerbatimChar"/>
-        </w:rPr>
-        <w:t xml:space="preserve">## VehFSS/GWAC                                       -0.18***          </w:t>
-      </w:r>
-      <w:r>
-        <w:br w:type="textWrapping"/>
-      </w:r>
-      <w:r>
-        <w:rPr>
-          <w:rStyle w:val="VerbatimChar"/>
-        </w:rPr>
-        <w:t xml:space="preserve">##                                                    (0.04)           </w:t>
-      </w:r>
-      <w:r>
-        <w:br w:type="textWrapping"/>
-      </w:r>
-      <w:r>
-        <w:rPr>
-          <w:rStyle w:val="VerbatimChar"/>
-        </w:rPr>
-        <w:t xml:space="preserve">##                                                                     </w:t>
-      </w:r>
-      <w:r>
-        <w:br w:type="textWrapping"/>
-      </w:r>
-      <w:r>
-        <w:rPr>
-          <w:rStyle w:val="VerbatimChar"/>
-        </w:rPr>
-        <w:t xml:space="preserve">## VehBPA/BOA                                        -0.97***          </w:t>
-      </w:r>
-      <w:r>
-        <w:br w:type="textWrapping"/>
-      </w:r>
-      <w:r>
-        <w:rPr>
-          <w:rStyle w:val="VerbatimChar"/>
-        </w:rPr>
-        <w:t xml:space="preserve">##                                                    (0.06)           </w:t>
-      </w:r>
-      <w:r>
-        <w:br w:type="textWrapping"/>
-      </w:r>
-      <w:r>
-        <w:rPr>
-          <w:rStyle w:val="VerbatimChar"/>
-        </w:rPr>
-        <w:t xml:space="preserve">##                                                                     </w:t>
-      </w:r>
-      <w:r>
-        <w:br w:type="textWrapping"/>
-      </w:r>
-      <w:r>
-        <w:rPr>
-          <w:rStyle w:val="VerbatimChar"/>
-        </w:rPr>
-        <w:t xml:space="preserve">## PricingOther FP                                   -0.95***          </w:t>
-      </w:r>
-      <w:r>
-        <w:br w:type="textWrapping"/>
-      </w:r>
-      <w:r>
-        <w:rPr>
-          <w:rStyle w:val="VerbatimChar"/>
-        </w:rPr>
-        <w:t xml:space="preserve">##                                                    (0.10)           </w:t>
-      </w:r>
-      <w:r>
-        <w:br w:type="textWrapping"/>
-      </w:r>
-      <w:r>
-        <w:rPr>
-          <w:rStyle w:val="VerbatimChar"/>
-        </w:rPr>
-        <w:t xml:space="preserve">##                                                                     </w:t>
-      </w:r>
-      <w:r>
-        <w:br w:type="textWrapping"/>
-      </w:r>
-      <w:r>
-        <w:rPr>
-          <w:rStyle w:val="VerbatimChar"/>
-        </w:rPr>
-        <w:t xml:space="preserve">## PricingIncentive                                  -1.02***          </w:t>
-      </w:r>
-      <w:r>
-        <w:br w:type="textWrapping"/>
-      </w:r>
-      <w:r>
-        <w:rPr>
-          <w:rStyle w:val="VerbatimChar"/>
-        </w:rPr>
-        <w:t xml:space="preserve">##                                                    (0.39)           </w:t>
-      </w:r>
-      <w:r>
-        <w:br w:type="textWrapping"/>
-      </w:r>
-      <w:r>
-        <w:rPr>
-          <w:rStyle w:val="VerbatimChar"/>
-        </w:rPr>
-        <w:t xml:space="preserve">##                                                                     </w:t>
-      </w:r>
-      <w:r>
-        <w:br w:type="textWrapping"/>
-      </w:r>
-      <w:r>
-        <w:rPr>
-          <w:rStyle w:val="VerbatimChar"/>
-        </w:rPr>
-        <w:t xml:space="preserve">## PricingCombination or Other                         -0.16           </w:t>
-      </w:r>
-      <w:r>
-        <w:br w:type="textWrapping"/>
-      </w:r>
-      <w:r>
-        <w:rPr>
-          <w:rStyle w:val="VerbatimChar"/>
-        </w:rPr>
-        <w:t xml:space="preserve">##                                                    (0.10)           </w:t>
-      </w:r>
-      <w:r>
-        <w:br w:type="textWrapping"/>
-      </w:r>
-      <w:r>
-        <w:rPr>
-          <w:rStyle w:val="VerbatimChar"/>
-        </w:rPr>
-        <w:t xml:space="preserve">##                                                                     </w:t>
-      </w:r>
-      <w:r>
-        <w:br w:type="textWrapping"/>
-      </w:r>
-      <w:r>
-        <w:rPr>
-          <w:rStyle w:val="VerbatimChar"/>
-        </w:rPr>
-        <w:t xml:space="preserve">## PricingOther CB                                   -0.37***          </w:t>
-      </w:r>
-      <w:r>
-        <w:br w:type="textWrapping"/>
-      </w:r>
-      <w:r>
-        <w:rPr>
-          <w:rStyle w:val="VerbatimChar"/>
-        </w:rPr>
-        <w:t xml:space="preserve">##                                                    (0.08)           </w:t>
-      </w:r>
-      <w:r>
-        <w:br w:type="textWrapping"/>
-      </w:r>
-      <w:r>
-        <w:rPr>
-          <w:rStyle w:val="VerbatimChar"/>
-        </w:rPr>
-        <w:t xml:space="preserve">##                                                                     </w:t>
-      </w:r>
-      <w:r>
-        <w:br w:type="textWrapping"/>
-      </w:r>
-      <w:r>
-        <w:rPr>
-          <w:rStyle w:val="VerbatimChar"/>
-        </w:rPr>
-        <w:t xml:space="preserve">## PricingT&amp;M/LH/FPLOE                               -0.45***          </w:t>
-      </w:r>
-      <w:r>
-        <w:br w:type="textWrapping"/>
-      </w:r>
-      <w:r>
-        <w:rPr>
-          <w:rStyle w:val="VerbatimChar"/>
-        </w:rPr>
-        <w:t xml:space="preserve">##                                                    (0.09)           </w:t>
-      </w:r>
-      <w:r>
-        <w:br w:type="textWrapping"/>
-      </w:r>
-      <w:r>
-        <w:rPr>
-          <w:rStyle w:val="VerbatimChar"/>
-        </w:rPr>
-        <w:t xml:space="preserve">##                                                                     </w:t>
-      </w:r>
-      <w:r>
-        <w:br w:type="textWrapping"/>
-      </w:r>
-      <w:r>
-        <w:rPr>
-          <w:rStyle w:val="VerbatimChar"/>
-        </w:rPr>
-        <w:t xml:space="preserve">## PricingUCA                                        -0.72***          </w:t>
-      </w:r>
-      <w:r>
-        <w:br w:type="textWrapping"/>
-      </w:r>
-      <w:r>
-        <w:rPr>
-          <w:rStyle w:val="VerbatimChar"/>
-        </w:rPr>
-        <w:t xml:space="preserve">##                                                    (0.14)           </w:t>
-      </w:r>
-      <w:r>
-        <w:br w:type="textWrapping"/>
-      </w:r>
-      <w:r>
-        <w:rPr>
-          <w:rStyle w:val="VerbatimChar"/>
-        </w:rPr>
-        <w:t xml:space="preserve">##                                                                     </w:t>
-      </w:r>
-      <w:r>
-        <w:br w:type="textWrapping"/>
-      </w:r>
-      <w:r>
-        <w:rPr>
-          <w:rStyle w:val="VerbatimChar"/>
-        </w:rPr>
-        <w:t xml:space="preserve">## CrisisARRA                                         -0.32**          </w:t>
-      </w:r>
-      <w:r>
-        <w:br w:type="textWrapping"/>
-      </w:r>
-      <w:r>
-        <w:rPr>
-          <w:rStyle w:val="VerbatimChar"/>
-        </w:rPr>
-        <w:t xml:space="preserve">##                                                    (0.13)           </w:t>
-      </w:r>
-      <w:r>
-        <w:br w:type="textWrapping"/>
-      </w:r>
-      <w:r>
-        <w:rPr>
-          <w:rStyle w:val="VerbatimChar"/>
-        </w:rPr>
-        <w:t xml:space="preserve">##                                                                     </w:t>
-      </w:r>
-      <w:r>
-        <w:br w:type="textWrapping"/>
-      </w:r>
-      <w:r>
-        <w:rPr>
-          <w:rStyle w:val="VerbatimChar"/>
-        </w:rPr>
-        <w:t xml:space="preserve">## CrisisDis                                          0.48**           </w:t>
-      </w:r>
-      <w:r>
-        <w:br w:type="textWrapping"/>
-      </w:r>
-      <w:r>
-        <w:rPr>
-          <w:rStyle w:val="VerbatimChar"/>
-        </w:rPr>
-        <w:t xml:space="preserve">##                                                    (0.19)           </w:t>
-      </w:r>
-      <w:r>
-        <w:br w:type="textWrapping"/>
-      </w:r>
-      <w:r>
-        <w:rPr>
-          <w:rStyle w:val="VerbatimChar"/>
-        </w:rPr>
-        <w:t xml:space="preserve">##                                                                     </w:t>
-      </w:r>
-      <w:r>
-        <w:br w:type="textWrapping"/>
-      </w:r>
-      <w:r>
-        <w:rPr>
-          <w:rStyle w:val="VerbatimChar"/>
-        </w:rPr>
-        <w:t xml:space="preserve">## CrisisOCO                                           -0.07           </w:t>
-      </w:r>
-      <w:r>
-        <w:br w:type="textWrapping"/>
-      </w:r>
-      <w:r>
-        <w:rPr>
-          <w:rStyle w:val="VerbatimChar"/>
-        </w:rPr>
-        <w:t xml:space="preserve">##                                                    (0.08)           </w:t>
-      </w:r>
-      <w:r>
-        <w:br w:type="textWrapping"/>
-      </w:r>
-      <w:r>
-        <w:rPr>
-          <w:rStyle w:val="VerbatimChar"/>
-        </w:rPr>
-        <w:t xml:space="preserve">##                                                                     </w:t>
-      </w:r>
-      <w:r>
-        <w:br w:type="textWrapping"/>
-      </w:r>
-      <w:r>
-        <w:rPr>
-          <w:rStyle w:val="VerbatimChar"/>
-        </w:rPr>
-        <w:t xml:space="preserve">## cln_Def6HHI                                         0.04            </w:t>
-      </w:r>
-      <w:r>
-        <w:br w:type="textWrapping"/>
-      </w:r>
-      <w:r>
-        <w:rPr>
-          <w:rStyle w:val="VerbatimChar"/>
-        </w:rPr>
-        <w:t xml:space="preserve">##                                                    (0.04)           </w:t>
-      </w:r>
-      <w:r>
-        <w:br w:type="textWrapping"/>
-      </w:r>
-      <w:r>
-        <w:rPr>
-          <w:rStyle w:val="VerbatimChar"/>
-        </w:rPr>
-        <w:t xml:space="preserve">##                                                                     </w:t>
-      </w:r>
-      <w:r>
-        <w:br w:type="textWrapping"/>
-      </w:r>
-      <w:r>
-        <w:rPr>
-          <w:rStyle w:val="VerbatimChar"/>
-        </w:rPr>
-        <w:t xml:space="preserve">## clr_Def6toUS                                        0.02            </w:t>
-      </w:r>
-      <w:r>
-        <w:br w:type="textWrapping"/>
-      </w:r>
-      <w:r>
-        <w:rPr>
-          <w:rStyle w:val="VerbatimChar"/>
-        </w:rPr>
-        <w:t xml:space="preserve">##                                                    (0.04)           </w:t>
-      </w:r>
-      <w:r>
-        <w:br w:type="textWrapping"/>
-      </w:r>
-      <w:r>
-        <w:rPr>
-          <w:rStyle w:val="VerbatimChar"/>
-        </w:rPr>
-        <w:t xml:space="preserve">##                                                                     </w:t>
-      </w:r>
-      <w:r>
-        <w:br w:type="textWrapping"/>
-      </w:r>
-      <w:r>
-        <w:rPr>
-          <w:rStyle w:val="VerbatimChar"/>
-        </w:rPr>
-        <w:t xml:space="preserve">## cln_Def3HHI                                         0.03            </w:t>
-      </w:r>
-      <w:r>
-        <w:br w:type="textWrapping"/>
-      </w:r>
-      <w:r>
-        <w:rPr>
-          <w:rStyle w:val="VerbatimChar"/>
-        </w:rPr>
-        <w:t xml:space="preserve">##                                                    (0.04)           </w:t>
-      </w:r>
-      <w:r>
-        <w:br w:type="textWrapping"/>
-      </w:r>
-      <w:r>
-        <w:rPr>
-          <w:rStyle w:val="VerbatimChar"/>
-        </w:rPr>
-        <w:t xml:space="preserve">##                                                                     </w:t>
-      </w:r>
-      <w:r>
-        <w:br w:type="textWrapping"/>
-      </w:r>
-      <w:r>
-        <w:rPr>
-          <w:rStyle w:val="VerbatimChar"/>
-        </w:rPr>
-        <w:t xml:space="preserve">## clr_Def3toUS                                       0.24***          </w:t>
-      </w:r>
-      <w:r>
-        <w:br w:type="textWrapping"/>
-      </w:r>
-      <w:r>
-        <w:rPr>
-          <w:rStyle w:val="VerbatimChar"/>
-        </w:rPr>
-        <w:t xml:space="preserve">##                                                    (0.09)           </w:t>
-      </w:r>
-      <w:r>
-        <w:br w:type="textWrapping"/>
-      </w:r>
-      <w:r>
-        <w:rPr>
-          <w:rStyle w:val="VerbatimChar"/>
-        </w:rPr>
-        <w:t xml:space="preserve">##                                                                     </w:t>
-      </w:r>
-      <w:r>
-        <w:br w:type="textWrapping"/>
-      </w:r>
-      <w:r>
-        <w:rPr>
-          <w:rStyle w:val="VerbatimChar"/>
-        </w:rPr>
-        <w:t xml:space="preserve">## cp_PairObl7                                       -0.13***          </w:t>
-      </w:r>
-      <w:r>
-        <w:br w:type="textWrapping"/>
-      </w:r>
-      <w:r>
-        <w:rPr>
-          <w:rStyle w:val="VerbatimChar"/>
-        </w:rPr>
-        <w:t xml:space="preserve">##                                                    (0.04)           </w:t>
-      </w:r>
-      <w:r>
-        <w:br w:type="textWrapping"/>
-      </w:r>
-      <w:r>
-        <w:rPr>
-          <w:rStyle w:val="VerbatimChar"/>
-        </w:rPr>
-        <w:t xml:space="preserve">##                                                                     </w:t>
-      </w:r>
-      <w:r>
-        <w:br w:type="textWrapping"/>
-      </w:r>
-      <w:r>
-        <w:rPr>
-          <w:rStyle w:val="VerbatimChar"/>
-        </w:rPr>
-        <w:t xml:space="preserve">## cln_OffObl7                                         0.03            </w:t>
-      </w:r>
-      <w:r>
-        <w:br w:type="textWrapping"/>
-      </w:r>
-      <w:r>
-        <w:rPr>
-          <w:rStyle w:val="VerbatimChar"/>
-        </w:rPr>
-        <w:t xml:space="preserve">##                                                    (0.03)           </w:t>
-      </w:r>
-      <w:r>
-        <w:br w:type="textWrapping"/>
-      </w:r>
-      <w:r>
-        <w:rPr>
-          <w:rStyle w:val="VerbatimChar"/>
-        </w:rPr>
-        <w:t xml:space="preserve">##                                                                     </w:t>
-      </w:r>
-      <w:r>
-        <w:br w:type="textWrapping"/>
-      </w:r>
-      <w:r>
-        <w:rPr>
-          <w:rStyle w:val="VerbatimChar"/>
-        </w:rPr>
-        <w:t xml:space="preserve">## cln_OffFocus                                      -0.24***          </w:t>
-      </w:r>
-      <w:r>
-        <w:br w:type="textWrapping"/>
-      </w:r>
-      <w:r>
-        <w:rPr>
-          <w:rStyle w:val="VerbatimChar"/>
-        </w:rPr>
-        <w:t xml:space="preserve">##                                                    (0.05)           </w:t>
-      </w:r>
-      <w:r>
-        <w:br w:type="textWrapping"/>
-      </w:r>
-      <w:r>
-        <w:rPr>
-          <w:rStyle w:val="VerbatimChar"/>
-        </w:rPr>
-        <w:t xml:space="preserve">##                                                                     </w:t>
-      </w:r>
-      <w:r>
-        <w:br w:type="textWrapping"/>
-      </w:r>
-      <w:r>
-        <w:rPr>
-          <w:rStyle w:val="VerbatimChar"/>
-        </w:rPr>
-        <w:t xml:space="preserve">## cn_PairHist7:PricingOther FP                        0.09            </w:t>
-      </w:r>
-      <w:r>
-        <w:br w:type="textWrapping"/>
-      </w:r>
-      <w:r>
-        <w:rPr>
-          <w:rStyle w:val="VerbatimChar"/>
-        </w:rPr>
-        <w:t xml:space="preserve">##                                                    (0.18)           </w:t>
-      </w:r>
-      <w:r>
-        <w:br w:type="textWrapping"/>
-      </w:r>
-      <w:r>
-        <w:rPr>
-          <w:rStyle w:val="VerbatimChar"/>
-        </w:rPr>
-        <w:t xml:space="preserve">##                                                                     </w:t>
-      </w:r>
-      <w:r>
-        <w:br w:type="textWrapping"/>
-      </w:r>
-      <w:r>
-        <w:rPr>
-          <w:rStyle w:val="VerbatimChar"/>
-        </w:rPr>
-        <w:t xml:space="preserve">## cn_PairHist7:PricingIncentive                       -0.09           </w:t>
-      </w:r>
-      <w:r>
-        <w:br w:type="textWrapping"/>
-      </w:r>
-      <w:r>
-        <w:rPr>
-          <w:rStyle w:val="VerbatimChar"/>
-        </w:rPr>
-        <w:t xml:space="preserve">##                                                    (0.65)           </w:t>
-      </w:r>
-      <w:r>
-        <w:br w:type="textWrapping"/>
-      </w:r>
-      <w:r>
-        <w:rPr>
-          <w:rStyle w:val="VerbatimChar"/>
-        </w:rPr>
-        <w:t xml:space="preserve">##                                                                     </w:t>
-      </w:r>
-      <w:r>
-        <w:br w:type="textWrapping"/>
-      </w:r>
-      <w:r>
-        <w:rPr>
-          <w:rStyle w:val="VerbatimChar"/>
-        </w:rPr>
-        <w:t xml:space="preserve">## cn_PairHist7:PricingCombination or Other            0.32            </w:t>
-      </w:r>
-      <w:r>
-        <w:br w:type="textWrapping"/>
-      </w:r>
-      <w:r>
-        <w:rPr>
-          <w:rStyle w:val="VerbatimChar"/>
-        </w:rPr>
-        <w:t xml:space="preserve">##                                                    (0.23)           </w:t>
-      </w:r>
-      <w:r>
-        <w:br w:type="textWrapping"/>
-      </w:r>
-      <w:r>
-        <w:rPr>
-          <w:rStyle w:val="VerbatimChar"/>
-        </w:rPr>
-        <w:t xml:space="preserve">##                                                                     </w:t>
-      </w:r>
-      <w:r>
-        <w:br w:type="textWrapping"/>
-      </w:r>
-      <w:r>
-        <w:rPr>
-          <w:rStyle w:val="VerbatimChar"/>
-        </w:rPr>
-        <w:t xml:space="preserve">## cn_PairHist7:PricingOther CB                       0.30**           </w:t>
-      </w:r>
-      <w:r>
-        <w:br w:type="textWrapping"/>
-      </w:r>
-      <w:r>
-        <w:rPr>
-          <w:rStyle w:val="VerbatimChar"/>
-        </w:rPr>
-        <w:t xml:space="preserve">##                                                    (0.13)           </w:t>
-      </w:r>
-      <w:r>
-        <w:br w:type="textWrapping"/>
-      </w:r>
-      <w:r>
-        <w:rPr>
-          <w:rStyle w:val="VerbatimChar"/>
-        </w:rPr>
-        <w:t xml:space="preserve">##                                                                     </w:t>
-      </w:r>
-      <w:r>
-        <w:br w:type="textWrapping"/>
-      </w:r>
-      <w:r>
-        <w:rPr>
-          <w:rStyle w:val="VerbatimChar"/>
-        </w:rPr>
-        <w:t xml:space="preserve">## cn_PairHist7:PricingT&amp;M/LH/FPLOE                  -0.60***          </w:t>
-      </w:r>
-      <w:r>
-        <w:br w:type="textWrapping"/>
-      </w:r>
-      <w:r>
-        <w:rPr>
-          <w:rStyle w:val="VerbatimChar"/>
-        </w:rPr>
-        <w:t xml:space="preserve">##                                                    (0.18)           </w:t>
-      </w:r>
-      <w:r>
-        <w:br w:type="textWrapping"/>
-      </w:r>
-      <w:r>
-        <w:rPr>
-          <w:rStyle w:val="VerbatimChar"/>
-        </w:rPr>
-        <w:t xml:space="preserve">##                                                                     </w:t>
-      </w:r>
-      <w:r>
-        <w:br w:type="textWrapping"/>
-      </w:r>
-      <w:r>
-        <w:rPr>
-          <w:rStyle w:val="VerbatimChar"/>
-        </w:rPr>
-        <w:t xml:space="preserve">## cn_PairHist7:PricingUCA                            -0.51*           </w:t>
-      </w:r>
-      <w:r>
-        <w:br w:type="textWrapping"/>
-      </w:r>
-      <w:r>
-        <w:rPr>
-          <w:rStyle w:val="VerbatimChar"/>
-        </w:rPr>
-        <w:t xml:space="preserve">##                                                    (0.26)           </w:t>
-      </w:r>
-      <w:r>
-        <w:br w:type="textWrapping"/>
-      </w:r>
-      <w:r>
-        <w:rPr>
-          <w:rStyle w:val="VerbatimChar"/>
-        </w:rPr>
-        <w:t xml:space="preserve">##                                                                     </w:t>
-      </w:r>
-      <w:r>
-        <w:br w:type="textWrapping"/>
-      </w:r>
-      <w:r>
-        <w:rPr>
-          <w:rStyle w:val="VerbatimChar"/>
-        </w:rPr>
-        <w:t xml:space="preserve">## Constant                                          -4.45***          </w:t>
-      </w:r>
-      <w:r>
-        <w:br w:type="textWrapping"/>
-      </w:r>
-      <w:r>
-        <w:rPr>
-          <w:rStyle w:val="VerbatimChar"/>
-        </w:rPr>
-        <w:t xml:space="preserve">##                                                    (0.15)           </w:t>
-      </w:r>
-      <w:r>
-        <w:br w:type="textWrapping"/>
-      </w:r>
-      <w:r>
-        <w:rPr>
-          <w:rStyle w:val="VerbatimChar"/>
-        </w:rPr>
-        <w:t xml:space="preserve">##                                                                     </w:t>
-      </w:r>
-      <w:r>
-        <w:br w:type="textWrapping"/>
-      </w:r>
-      <w:r>
-        <w:rPr>
-          <w:rStyle w:val="VerbatimChar"/>
-        </w:rPr>
-        <w:t xml:space="preserve">## --------------------------------------------------------------------</w:t>
-      </w:r>
-      <w:r>
-        <w:br w:type="textWrapping"/>
-      </w:r>
-      <w:r>
-        <w:rPr>
-          <w:rStyle w:val="VerbatimChar"/>
-        </w:rPr>
-        <w:t xml:space="preserve">## Observations                                      1,000,000         </w:t>
-      </w:r>
-      <w:r>
-        <w:br w:type="textWrapping"/>
-      </w:r>
-      <w:r>
-        <w:rPr>
-          <w:rStyle w:val="VerbatimChar"/>
-        </w:rPr>
-        <w:t xml:space="preserve">## Log Likelihood                                   -71,257.17         </w:t>
-      </w:r>
-      <w:r>
-        <w:br w:type="textWrapping"/>
-      </w:r>
-      <w:r>
-        <w:rPr>
-          <w:rStyle w:val="VerbatimChar"/>
-        </w:rPr>
-        <w:t xml:space="preserve">## Akaike Inf. Crit.                                142,606.40         </w:t>
-      </w:r>
-      <w:r>
-        <w:br w:type="textWrapping"/>
-      </w:r>
-      <w:r>
-        <w:rPr>
-          <w:rStyle w:val="VerbatimChar"/>
-        </w:rPr>
-        <w:t xml:space="preserve">## Bayesian Inf. Crit.                              143,149.90         </w:t>
-      </w:r>
-      <w:r>
-        <w:br w:type="textWrapping"/>
-      </w:r>
-      <w:r>
-        <w:rPr>
-          <w:rStyle w:val="VerbatimChar"/>
-        </w:rPr>
-        <w:t xml:space="preserve">## ====================================================================</w:t>
-      </w:r>
-      <w:r>
-        <w:br w:type="textWrapping"/>
-      </w:r>
-      <w:r>
-        <w:rPr>
-          <w:rStyle w:val="VerbatimChar"/>
-        </w:rPr>
-        <w:t xml:space="preserve">## Note:                                    *p&lt;0.1; **p&lt;0.05; ***p&lt;0.01</w:t>
       </w:r>
     </w:p>
     <w:p>
@@ -26498,7 +24262,7 @@
     </w:lvl>
   </w:abstractNum>
   <w:abstractNum w:abstractNumId="990">
-    <w:nsid w:val="d221dc0e"/>
+    <w:nsid w:val="262a1f80"/>
     <w:multiLevelType w:val="multilevel"/>
     <w:lvl w:ilvl="0">
       <w:numFmt w:val="bullet"/>

</xml_diff>

<commit_message>
Getting rid of a duplicative service folder and small fixes to equations
</commit_message>
<xml_diff>
--- a/analysis/Services_Equations.docx
+++ b/analysis/Services_Equations.docx
@@ -77,7 +77,7 @@
         <w:t xml:space="preserve">## </w:t>
       </w:r>
       <w:r>
-        <w:br w:type="textWrapping"/>
+        <w:br/>
       </w:r>
       <w:r>
         <w:rPr>
@@ -86,7 +86,7 @@
         <w:t xml:space="preserve">## =======================================================================</w:t>
       </w:r>
       <w:r>
-        <w:br w:type="textWrapping"/>
+        <w:br/>
       </w:r>
       <w:r>
         <w:rPr>
@@ -95,7 +95,7 @@
         <w:t xml:space="preserve">##                                            Some Opt       All Opt      </w:t>
       </w:r>
       <w:r>
-        <w:br w:type="textWrapping"/>
+        <w:br/>
       </w:r>
       <w:r>
         <w:rPr>
@@ -104,7 +104,7 @@
         <w:t xml:space="preserve">## -----------------------------------------------------------------------</w:t>
       </w:r>
       <w:r>
-        <w:br w:type="textWrapping"/>
+        <w:br/>
       </w:r>
       <w:r>
         <w:rPr>
@@ -113,7 +113,7 @@
         <w:t xml:space="preserve">## (Intercept)                                     0.05           1.15 ***</w:t>
       </w:r>
       <w:r>
-        <w:br w:type="textWrapping"/>
+        <w:br/>
       </w:r>
       <w:r>
         <w:rPr>
@@ -122,7 +122,7 @@
         <w:t xml:space="preserve">##                                                (0.22)         (0.15)   </w:t>
       </w:r>
       <w:r>
-        <w:br w:type="textWrapping"/>
+        <w:br/>
       </w:r>
       <w:r>
         <w:rPr>
@@ -131,7 +131,7 @@
         <w:t xml:space="preserve">## cln_US6sal                                      0.01           0.08    </w:t>
       </w:r>
       <w:r>
-        <w:br w:type="textWrapping"/>
+        <w:br/>
       </w:r>
       <w:r>
         <w:rPr>
@@ -140,7 +140,7 @@
         <w:t xml:space="preserve">##                                                (0.06)         (0.06)   </w:t>
       </w:r>
       <w:r>
-        <w:br w:type="textWrapping"/>
+        <w:br/>
       </w:r>
       <w:r>
         <w:rPr>
@@ -149,7 +149,7 @@
         <w:t xml:space="preserve">## cln_PSCrate                                    -0.06          -0.07 *  </w:t>
       </w:r>
       <w:r>
-        <w:br w:type="textWrapping"/>
+        <w:br/>
       </w:r>
       <w:r>
         <w:rPr>
@@ -158,7 +158,7 @@
         <w:t xml:space="preserve">##                                                (0.03)         (0.03)   </w:t>
       </w:r>
       <w:r>
-        <w:br w:type="textWrapping"/>
+        <w:br/>
       </w:r>
       <w:r>
         <w:rPr>
@@ -167,7 +167,7 @@
         <w:t xml:space="preserve">## cp_OffPerf7                                    -0.16 ***       0.00    </w:t>
       </w:r>
       <w:r>
-        <w:br w:type="textWrapping"/>
+        <w:br/>
       </w:r>
       <w:r>
         <w:rPr>
@@ -176,7 +176,7 @@
         <w:t xml:space="preserve">##                                                (0.05)         (0.05)   </w:t>
       </w:r>
       <w:r>
-        <w:br w:type="textWrapping"/>
+        <w:br/>
       </w:r>
       <w:r>
         <w:rPr>
@@ -185,7 +185,7 @@
         <w:t xml:space="preserve">## cp_OffPSC7                                     -0.18 **        0.18 ** </w:t>
       </w:r>
       <w:r>
-        <w:br w:type="textWrapping"/>
+        <w:br/>
       </w:r>
       <w:r>
         <w:rPr>
@@ -194,7 +194,7 @@
         <w:t xml:space="preserve">##                                                (0.06)         (0.06)   </w:t>
       </w:r>
       <w:r>
-        <w:br w:type="textWrapping"/>
+        <w:br/>
       </w:r>
       <w:r>
         <w:rPr>
@@ -203,7 +203,7 @@
         <w:t xml:space="preserve">## cn_PairHist7                                    0.26 ***       0.14 ***</w:t>
       </w:r>
       <w:r>
-        <w:br w:type="textWrapping"/>
+        <w:br/>
       </w:r>
       <w:r>
         <w:rPr>
@@ -212,7 +212,7 @@
         <w:t xml:space="preserve">##                                                (0.02)         (0.03)   </w:t>
       </w:r>
       <w:r>
-        <w:br w:type="textWrapping"/>
+        <w:br/>
       </w:r>
       <w:r>
         <w:rPr>
@@ -221,7 +221,7 @@
         <w:t xml:space="preserve">## cln_PairCA                                     -0.07          -0.22 ***</w:t>
       </w:r>
       <w:r>
-        <w:br w:type="textWrapping"/>
+        <w:br/>
       </w:r>
       <w:r>
         <w:rPr>
@@ -230,7 +230,7 @@
         <w:t xml:space="preserve">##                                                (0.04)         (0.05)   </w:t>
       </w:r>
       <w:r>
-        <w:br w:type="textWrapping"/>
+        <w:br/>
       </w:r>
       <w:r>
         <w:rPr>
@@ -239,7 +239,7 @@
         <w:t xml:space="preserve">## cln_Base                                        0.23 ***      -0.14 ***</w:t>
       </w:r>
       <w:r>
-        <w:br w:type="textWrapping"/>
+        <w:br/>
       </w:r>
       <w:r>
         <w:rPr>
@@ -248,7 +248,7 @@
         <w:t xml:space="preserve">##                                                (0.04)         (0.03)   </w:t>
       </w:r>
       <w:r>
-        <w:br w:type="textWrapping"/>
+        <w:br/>
       </w:r>
       <w:r>
         <w:rPr>
@@ -257,7 +257,7 @@
         <w:t xml:space="preserve">## clr_Ceil2Base                                   0.30 ***      -0.80 ***</w:t>
       </w:r>
       <w:r>
-        <w:br w:type="textWrapping"/>
+        <w:br/>
       </w:r>
       <w:r>
         <w:rPr>
@@ -266,7 +266,7 @@
         <w:t xml:space="preserve">##                                                (0.01)         (0.02)   </w:t>
       </w:r>
       <w:r>
-        <w:br w:type="textWrapping"/>
+        <w:br/>
       </w:r>
       <w:r>
         <w:rPr>
@@ -275,7 +275,7 @@
         <w:t xml:space="preserve">## cln_Days                                        0.29 ***      -0.45 ***</w:t>
       </w:r>
       <w:r>
-        <w:br w:type="textWrapping"/>
+        <w:br/>
       </w:r>
       <w:r>
         <w:rPr>
@@ -284,7 +284,7 @@
         <w:t xml:space="preserve">##                                                (0.03)         (0.04)   </w:t>
       </w:r>
       <w:r>
-        <w:br w:type="textWrapping"/>
+        <w:br/>
       </w:r>
       <w:r>
         <w:rPr>
@@ -293,7 +293,7 @@
         <w:t xml:space="preserve">## Comp1 offer                                     0.01           0.00    </w:t>
       </w:r>
       <w:r>
-        <w:br w:type="textWrapping"/>
+        <w:br/>
       </w:r>
       <w:r>
         <w:rPr>
@@ -302,7 +302,7 @@
         <w:t xml:space="preserve">##                                                (0.03)         (0.03)   </w:t>
       </w:r>
       <w:r>
-        <w:br w:type="textWrapping"/>
+        <w:br/>
       </w:r>
       <w:r>
         <w:rPr>
@@ -311,7 +311,7 @@
         <w:t xml:space="preserve">## Comp2-4 offers                                 -0.03          -0.04    </w:t>
       </w:r>
       <w:r>
-        <w:br w:type="textWrapping"/>
+        <w:br/>
       </w:r>
       <w:r>
         <w:rPr>
@@ -320,7 +320,7 @@
         <w:t xml:space="preserve">##                                                (0.03)         (0.03)   </w:t>
       </w:r>
       <w:r>
-        <w:br w:type="textWrapping"/>
+        <w:br/>
       </w:r>
       <w:r>
         <w:rPr>
@@ -329,7 +329,7 @@
         <w:t xml:space="preserve">## Comp5+ offers                                  -0.07 *        -0.08 *  </w:t>
       </w:r>
       <w:r>
-        <w:br w:type="textWrapping"/>
+        <w:br/>
       </w:r>
       <w:r>
         <w:rPr>
@@ -338,7 +338,7 @@
         <w:t xml:space="preserve">##                                                (0.03)         (0.03)   </w:t>
       </w:r>
       <w:r>
-        <w:br w:type="textWrapping"/>
+        <w:br/>
       </w:r>
       <w:r>
         <w:rPr>
@@ -347,7 +347,7 @@
         <w:t xml:space="preserve">## VehS-IDC                                       -0.69 ***      -0.20 ***</w:t>
       </w:r>
       <w:r>
-        <w:br w:type="textWrapping"/>
+        <w:br/>
       </w:r>
       <w:r>
         <w:rPr>
@@ -356,7 +356,7 @@
         <w:t xml:space="preserve">##                                                (0.04)         (0.05)   </w:t>
       </w:r>
       <w:r>
-        <w:br w:type="textWrapping"/>
+        <w:br/>
       </w:r>
       <w:r>
         <w:rPr>
@@ -365,7 +365,7 @@
         <w:t xml:space="preserve">## VehM-IDC                                       -0.23 ***      -0.13 ** </w:t>
       </w:r>
       <w:r>
-        <w:br w:type="textWrapping"/>
+        <w:br/>
       </w:r>
       <w:r>
         <w:rPr>
@@ -374,7 +374,7 @@
         <w:t xml:space="preserve">##                                                (0.04)         (0.04)   </w:t>
       </w:r>
       <w:r>
-        <w:br w:type="textWrapping"/>
+        <w:br/>
       </w:r>
       <w:r>
         <w:rPr>
@@ -383,7 +383,7 @@
         <w:t xml:space="preserve">## VehFSS/GWAC                                    -0.17 ***      -0.06    </w:t>
       </w:r>
       <w:r>
-        <w:br w:type="textWrapping"/>
+        <w:br/>
       </w:r>
       <w:r>
         <w:rPr>
@@ -392,7 +392,7 @@
         <w:t xml:space="preserve">##                                                (0.04)         (0.04)   </w:t>
       </w:r>
       <w:r>
-        <w:br w:type="textWrapping"/>
+        <w:br/>
       </w:r>
       <w:r>
         <w:rPr>
@@ -401,7 +401,7 @@
         <w:t xml:space="preserve">## VehBPA/BOA                                     -0.29 ***       0.25 *  </w:t>
       </w:r>
       <w:r>
-        <w:br w:type="textWrapping"/>
+        <w:br/>
       </w:r>
       <w:r>
         <w:rPr>
@@ -410,7 +410,7 @@
         <w:t xml:space="preserve">##                                                (0.08)         (0.10)   </w:t>
       </w:r>
       <w:r>
-        <w:br w:type="textWrapping"/>
+        <w:br/>
       </w:r>
       <w:r>
         <w:rPr>
@@ -419,7 +419,7 @@
         <w:t xml:space="preserve">## PricingOther FP                                -0.70 ***      -0.50 *  </w:t>
       </w:r>
       <w:r>
-        <w:br w:type="textWrapping"/>
+        <w:br/>
       </w:r>
       <w:r>
         <w:rPr>
@@ -428,7 +428,7 @@
         <w:t xml:space="preserve">##                                                (0.17)         (0.22)   </w:t>
       </w:r>
       <w:r>
-        <w:br w:type="textWrapping"/>
+        <w:br/>
       </w:r>
       <w:r>
         <w:rPr>
@@ -437,7 +437,7 @@
         <w:t xml:space="preserve">## PricingIncentive                               -0.34           0.58    </w:t>
       </w:r>
       <w:r>
-        <w:br w:type="textWrapping"/>
+        <w:br/>
       </w:r>
       <w:r>
         <w:rPr>
@@ -446,7 +446,7 @@
         <w:t xml:space="preserve">##                                                (0.30)         (0.31)   </w:t>
       </w:r>
       <w:r>
-        <w:br w:type="textWrapping"/>
+        <w:br/>
       </w:r>
       <w:r>
         <w:rPr>
@@ -455,7 +455,7 @@
         <w:t xml:space="preserve">## PricingCombination or Other                     0.36 ***      -0.14 *  </w:t>
       </w:r>
       <w:r>
-        <w:br w:type="textWrapping"/>
+        <w:br/>
       </w:r>
       <w:r>
         <w:rPr>
@@ -464,7 +464,7 @@
         <w:t xml:space="preserve">##                                                (0.09)         (0.07)   </w:t>
       </w:r>
       <w:r>
-        <w:br w:type="textWrapping"/>
+        <w:br/>
       </w:r>
       <w:r>
         <w:rPr>
@@ -473,7 +473,7 @@
         <w:t xml:space="preserve">## PricingOther CB                                 0.25 ***       0.21 ***</w:t>
       </w:r>
       <w:r>
-        <w:br w:type="textWrapping"/>
+        <w:br/>
       </w:r>
       <w:r>
         <w:rPr>
@@ -482,7 +482,7 @@
         <w:t xml:space="preserve">##                                                (0.06)         (0.06)   </w:t>
       </w:r>
       <w:r>
-        <w:br w:type="textWrapping"/>
+        <w:br/>
       </w:r>
       <w:r>
         <w:rPr>
@@ -491,7 +491,7 @@
         <w:t xml:space="preserve">## PricingT&amp;M/LH/FPLOE                             0.06          -0.03    </w:t>
       </w:r>
       <w:r>
-        <w:br w:type="textWrapping"/>
+        <w:br/>
       </w:r>
       <w:r>
         <w:rPr>
@@ -500,7 +500,7 @@
         <w:t xml:space="preserve">##                                                (0.07)         (0.07)   </w:t>
       </w:r>
       <w:r>
-        <w:br w:type="textWrapping"/>
+        <w:br/>
       </w:r>
       <w:r>
         <w:rPr>
@@ -509,7 +509,7 @@
         <w:t xml:space="preserve">## PricingUCA                                     -0.09          -0.09    </w:t>
       </w:r>
       <w:r>
-        <w:br w:type="textWrapping"/>
+        <w:br/>
       </w:r>
       <w:r>
         <w:rPr>
@@ -518,7 +518,7 @@
         <w:t xml:space="preserve">##                                                (0.12)         (0.15)   </w:t>
       </w:r>
       <w:r>
-        <w:br w:type="textWrapping"/>
+        <w:br/>
       </w:r>
       <w:r>
         <w:rPr>
@@ -527,7 +527,7 @@
         <w:t xml:space="preserve">## CrisisARRA                                     -0.42 *        -0.24    </w:t>
       </w:r>
       <w:r>
-        <w:br w:type="textWrapping"/>
+        <w:br/>
       </w:r>
       <w:r>
         <w:rPr>
@@ -536,7 +536,7 @@
         <w:t xml:space="preserve">##                                                (0.16)         (0.22)   </w:t>
       </w:r>
       <w:r>
-        <w:br w:type="textWrapping"/>
+        <w:br/>
       </w:r>
       <w:r>
         <w:rPr>
@@ -545,7 +545,7 @@
         <w:t xml:space="preserve">## CrisisDis                                      -0.32          -1.46 ***</w:t>
       </w:r>
       <w:r>
-        <w:br w:type="textWrapping"/>
+        <w:br/>
       </w:r>
       <w:r>
         <w:rPr>
@@ -554,7 +554,7 @@
         <w:t xml:space="preserve">##                                                (0.31)         (0.42)   </w:t>
       </w:r>
       <w:r>
-        <w:br w:type="textWrapping"/>
+        <w:br/>
       </w:r>
       <w:r>
         <w:rPr>
@@ -563,7 +563,7 @@
         <w:t xml:space="preserve">## CrisisOCO                                      -0.34 **       -0.26 *  </w:t>
       </w:r>
       <w:r>
-        <w:br w:type="textWrapping"/>
+        <w:br/>
       </w:r>
       <w:r>
         <w:rPr>
@@ -572,7 +572,7 @@
         <w:t xml:space="preserve">##                                                (0.12)         (0.12)   </w:t>
       </w:r>
       <w:r>
-        <w:br w:type="textWrapping"/>
+        <w:br/>
       </w:r>
       <w:r>
         <w:rPr>
@@ -581,7 +581,7 @@
         <w:t xml:space="preserve">## cln_Def6HHI                                    -0.13 **       -0.09    </w:t>
       </w:r>
       <w:r>
-        <w:br w:type="textWrapping"/>
+        <w:br/>
       </w:r>
       <w:r>
         <w:rPr>
@@ -590,7 +590,7 @@
         <w:t xml:space="preserve">##                                                (0.05)         (0.05)   </w:t>
       </w:r>
       <w:r>
-        <w:br w:type="textWrapping"/>
+        <w:br/>
       </w:r>
       <w:r>
         <w:rPr>
@@ -599,7 +599,7 @@
         <w:t xml:space="preserve">## clr_Def6toUS                                   -0.01           0.04    </w:t>
       </w:r>
       <w:r>
-        <w:br w:type="textWrapping"/>
+        <w:br/>
       </w:r>
       <w:r>
         <w:rPr>
@@ -608,7 +608,7 @@
         <w:t xml:space="preserve">##                                                (0.04)         (0.05)   </w:t>
       </w:r>
       <w:r>
-        <w:br w:type="textWrapping"/>
+        <w:br/>
       </w:r>
       <w:r>
         <w:rPr>
@@ -617,7 +617,7 @@
         <w:t xml:space="preserve">## cln_Def3HHI                                    -0.02          -0.05    </w:t>
       </w:r>
       <w:r>
-        <w:br w:type="textWrapping"/>
+        <w:br/>
       </w:r>
       <w:r>
         <w:rPr>
@@ -626,7 +626,7 @@
         <w:t xml:space="preserve">##                                                (0.05)         (0.06)   </w:t>
       </w:r>
       <w:r>
-        <w:br w:type="textWrapping"/>
+        <w:br/>
       </w:r>
       <w:r>
         <w:rPr>
@@ -635,7 +635,7 @@
         <w:t xml:space="preserve">## clr_Def3toUS                                    0.03          -0.02    </w:t>
       </w:r>
       <w:r>
-        <w:br w:type="textWrapping"/>
+        <w:br/>
       </w:r>
       <w:r>
         <w:rPr>
@@ -644,7 +644,7 @@
         <w:t xml:space="preserve">##                                                (0.08)         (0.08)   </w:t>
       </w:r>
       <w:r>
-        <w:br w:type="textWrapping"/>
+        <w:br/>
       </w:r>
       <w:r>
         <w:rPr>
@@ -653,7 +653,7 @@
         <w:t xml:space="preserve">## cp_PairObl7                                    -0.02          -0.07    </w:t>
       </w:r>
       <w:r>
-        <w:br w:type="textWrapping"/>
+        <w:br/>
       </w:r>
       <w:r>
         <w:rPr>
@@ -662,7 +662,7 @@
         <w:t xml:space="preserve">##                                                (0.05)         (0.06)   </w:t>
       </w:r>
       <w:r>
-        <w:br w:type="textWrapping"/>
+        <w:br/>
       </w:r>
       <w:r>
         <w:rPr>
@@ -671,7 +671,7 @@
         <w:t xml:space="preserve">## cln_OffObl7                                     0.20 ***      -0.09 ** </w:t>
       </w:r>
       <w:r>
-        <w:br w:type="textWrapping"/>
+        <w:br/>
       </w:r>
       <w:r>
         <w:rPr>
@@ -680,7 +680,7 @@
         <w:t xml:space="preserve">##                                                (0.05)         (0.03)   </w:t>
       </w:r>
       <w:r>
-        <w:br w:type="textWrapping"/>
+        <w:br/>
       </w:r>
       <w:r>
         <w:rPr>
@@ -689,7 +689,7 @@
         <w:t xml:space="preserve">## cln_OffFocus                                   -0.32 ***      -0.13 *  </w:t>
       </w:r>
       <w:r>
-        <w:br w:type="textWrapping"/>
+        <w:br/>
       </w:r>
       <w:r>
         <w:rPr>
@@ -698,7 +698,7 @@
         <w:t xml:space="preserve">##                                                (0.06)         (0.06)   </w:t>
       </w:r>
       <w:r>
-        <w:br w:type="textWrapping"/>
+        <w:br/>
       </w:r>
       <w:r>
         <w:rPr>
@@ -707,7 +707,7 @@
         <w:t xml:space="preserve">## cp_OffPerf7:cp_PairObl7                         0.69 ***       0.15    </w:t>
       </w:r>
       <w:r>
-        <w:br w:type="textWrapping"/>
+        <w:br/>
       </w:r>
       <w:r>
         <w:rPr>
@@ -716,7 +716,7 @@
         <w:t xml:space="preserve">##                                                (0.08)         (0.09)   </w:t>
       </w:r>
       <w:r>
-        <w:br w:type="textWrapping"/>
+        <w:br/>
       </w:r>
       <w:r>
         <w:rPr>
@@ -725,7 +725,7 @@
         <w:t xml:space="preserve">## cp_PairObl7:cln_OffObl7                         0.13                   </w:t>
       </w:r>
       <w:r>
-        <w:br w:type="textWrapping"/>
+        <w:br/>
       </w:r>
       <w:r>
         <w:rPr>
@@ -734,7 +734,7 @@
         <w:t xml:space="preserve">##                                                (0.12)                  </w:t>
       </w:r>
       <w:r>
-        <w:br w:type="textWrapping"/>
+        <w:br/>
       </w:r>
       <w:r>
         <w:rPr>
@@ -743,7 +743,7 @@
         <w:t xml:space="preserve">## cn_PairHist7:PricingOther FP                   -0.09                   </w:t>
       </w:r>
       <w:r>
-        <w:br w:type="textWrapping"/>
+        <w:br/>
       </w:r>
       <w:r>
         <w:rPr>
@@ -752,7 +752,7 @@
         <w:t xml:space="preserve">##                                                (0.37)                  </w:t>
       </w:r>
       <w:r>
-        <w:br w:type="textWrapping"/>
+        <w:br/>
       </w:r>
       <w:r>
         <w:rPr>
@@ -761,7 +761,7 @@
         <w:t xml:space="preserve">## cn_PairHist7:PricingIncentive                   1.55 **                </w:t>
       </w:r>
       <w:r>
-        <w:br w:type="textWrapping"/>
+        <w:br/>
       </w:r>
       <w:r>
         <w:rPr>
@@ -770,7 +770,7 @@
         <w:t xml:space="preserve">##                                                (0.51)                  </w:t>
       </w:r>
       <w:r>
-        <w:br w:type="textWrapping"/>
+        <w:br/>
       </w:r>
       <w:r>
         <w:rPr>
@@ -779,7 +779,7 @@
         <w:t xml:space="preserve">## cn_PairHist7:PricingCombination or Other       -0.45 *                 </w:t>
       </w:r>
       <w:r>
-        <w:br w:type="textWrapping"/>
+        <w:br/>
       </w:r>
       <w:r>
         <w:rPr>
@@ -788,7 +788,7 @@
         <w:t xml:space="preserve">##                                                (0.18)                  </w:t>
       </w:r>
       <w:r>
-        <w:br w:type="textWrapping"/>
+        <w:br/>
       </w:r>
       <w:r>
         <w:rPr>
@@ -797,7 +797,7 @@
         <w:t xml:space="preserve">## cn_PairHist7:PricingOther CB                    0.20 *                 </w:t>
       </w:r>
       <w:r>
-        <w:br w:type="textWrapping"/>
+        <w:br/>
       </w:r>
       <w:r>
         <w:rPr>
@@ -806,7 +806,7 @@
         <w:t xml:space="preserve">##                                                (0.10)                  </w:t>
       </w:r>
       <w:r>
-        <w:br w:type="textWrapping"/>
+        <w:br/>
       </w:r>
       <w:r>
         <w:rPr>
@@ -815,7 +815,7 @@
         <w:t xml:space="preserve">## cn_PairHist7:PricingT&amp;M/LH/FPLOE                0.08                   </w:t>
       </w:r>
       <w:r>
-        <w:br w:type="textWrapping"/>
+        <w:br/>
       </w:r>
       <w:r>
         <w:rPr>
@@ -824,7 +824,7 @@
         <w:t xml:space="preserve">##                                                (0.12)                  </w:t>
       </w:r>
       <w:r>
-        <w:br w:type="textWrapping"/>
+        <w:br/>
       </w:r>
       <w:r>
         <w:rPr>
@@ -833,7 +833,7 @@
         <w:t xml:space="preserve">## cn_PairHist7:PricingUCA                         0.16                   </w:t>
       </w:r>
       <w:r>
-        <w:br w:type="textWrapping"/>
+        <w:br/>
       </w:r>
       <w:r>
         <w:rPr>
@@ -842,7 +842,7 @@
         <w:t xml:space="preserve">##                                                (0.22)                  </w:t>
       </w:r>
       <w:r>
-        <w:br w:type="textWrapping"/>
+        <w:br/>
       </w:r>
       <w:r>
         <w:rPr>
@@ -851,7 +851,7 @@
         <w:t xml:space="preserve">## cp_OffPerf7:cln_PairCA                         -0.61 ***               </w:t>
       </w:r>
       <w:r>
-        <w:br w:type="textWrapping"/>
+        <w:br/>
       </w:r>
       <w:r>
         <w:rPr>
@@ -860,7 +860,7 @@
         <w:t xml:space="preserve">##                                                (0.06)                  </w:t>
       </w:r>
       <w:r>
-        <w:br w:type="textWrapping"/>
+        <w:br/>
       </w:r>
       <w:r>
         <w:rPr>
@@ -869,7 +869,7 @@
         <w:t xml:space="preserve">## cln_Base:clr_Ceil2Base                          0.26 ***               </w:t>
       </w:r>
       <w:r>
-        <w:br w:type="textWrapping"/>
+        <w:br/>
       </w:r>
       <w:r>
         <w:rPr>
@@ -878,7 +878,7 @@
         <w:t xml:space="preserve">##                                                (0.02)                  </w:t>
       </w:r>
       <w:r>
-        <w:br w:type="textWrapping"/>
+        <w:br/>
       </w:r>
       <w:r>
         <w:rPr>
@@ -887,7 +887,7 @@
         <w:t xml:space="preserve">## cp_OffPSC7:cln_OffObl7                          1.03 ***               </w:t>
       </w:r>
       <w:r>
-        <w:br w:type="textWrapping"/>
+        <w:br/>
       </w:r>
       <w:r>
         <w:rPr>
@@ -896,7 +896,7 @@
         <w:t xml:space="preserve">##                                                (0.16)                  </w:t>
       </w:r>
       <w:r>
-        <w:br w:type="textWrapping"/>
+        <w:br/>
       </w:r>
       <w:r>
         <w:rPr>
@@ -905,7 +905,7 @@
         <w:t xml:space="preserve">## cp_OffPSC7:cln_OffFocus                                       -0.10    </w:t>
       </w:r>
       <w:r>
-        <w:br w:type="textWrapping"/>
+        <w:br/>
       </w:r>
       <w:r>
         <w:rPr>
@@ -914,7 +914,7 @@
         <w:t xml:space="preserve">##                                                               (0.11)   </w:t>
       </w:r>
       <w:r>
-        <w:br w:type="textWrapping"/>
+        <w:br/>
       </w:r>
       <w:r>
         <w:rPr>
@@ -923,7 +923,7 @@
         <w:t xml:space="preserve">## cln_PSCrate:PricingOther FP                                   -0.23    </w:t>
       </w:r>
       <w:r>
-        <w:br w:type="textWrapping"/>
+        <w:br/>
       </w:r>
       <w:r>
         <w:rPr>
@@ -932,7 +932,7 @@
         <w:t xml:space="preserve">##                                                               (0.61)   </w:t>
       </w:r>
       <w:r>
-        <w:br w:type="textWrapping"/>
+        <w:br/>
       </w:r>
       <w:r>
         <w:rPr>
@@ -941,7 +941,7 @@
         <w:t xml:space="preserve">## cln_PSCrate:PricingIncentive                                  -0.60    </w:t>
       </w:r>
       <w:r>
-        <w:br w:type="textWrapping"/>
+        <w:br/>
       </w:r>
       <w:r>
         <w:rPr>
@@ -950,7 +950,7 @@
         <w:t xml:space="preserve">##                                                               (0.70)   </w:t>
       </w:r>
       <w:r>
-        <w:br w:type="textWrapping"/>
+        <w:br/>
       </w:r>
       <w:r>
         <w:rPr>
@@ -959,7 +959,7 @@
         <w:t xml:space="preserve">## cln_PSCrate:PricingCombination or Other                        0.40 *  </w:t>
       </w:r>
       <w:r>
-        <w:br w:type="textWrapping"/>
+        <w:br/>
       </w:r>
       <w:r>
         <w:rPr>
@@ -968,7 +968,7 @@
         <w:t xml:space="preserve">##                                                               (0.20)   </w:t>
       </w:r>
       <w:r>
-        <w:br w:type="textWrapping"/>
+        <w:br/>
       </w:r>
       <w:r>
         <w:rPr>
@@ -977,7 +977,7 @@
         <w:t xml:space="preserve">## cln_PSCrate:PricingOther CB                                    0.43 ** </w:t>
       </w:r>
       <w:r>
-        <w:br w:type="textWrapping"/>
+        <w:br/>
       </w:r>
       <w:r>
         <w:rPr>
@@ -986,7 +986,7 @@
         <w:t xml:space="preserve">##                                                               (0.14)   </w:t>
       </w:r>
       <w:r>
-        <w:br w:type="textWrapping"/>
+        <w:br/>
       </w:r>
       <w:r>
         <w:rPr>
@@ -995,7 +995,7 @@
         <w:t xml:space="preserve">## cln_PSCrate:PricingT&amp;M/LH/FPLOE                                0.17    </w:t>
       </w:r>
       <w:r>
-        <w:br w:type="textWrapping"/>
+        <w:br/>
       </w:r>
       <w:r>
         <w:rPr>
@@ -1004,7 +1004,7 @@
         <w:t xml:space="preserve">##                                                               (0.20)   </w:t>
       </w:r>
       <w:r>
-        <w:br w:type="textWrapping"/>
+        <w:br/>
       </w:r>
       <w:r>
         <w:rPr>
@@ -1013,7 +1013,7 @@
         <w:t xml:space="preserve">## cln_PSCrate:PricingUCA                                         1.42 ***</w:t>
       </w:r>
       <w:r>
-        <w:br w:type="textWrapping"/>
+        <w:br/>
       </w:r>
       <w:r>
         <w:rPr>
@@ -1022,7 +1022,7 @@
         <w:t xml:space="preserve">##                                                               (0.37)   </w:t>
       </w:r>
       <w:r>
-        <w:br w:type="textWrapping"/>
+        <w:br/>
       </w:r>
       <w:r>
         <w:rPr>
@@ -1031,7 +1031,7 @@
         <w:t xml:space="preserve">## cln_OffObl7:cln_OffFocus                                      -0.00    </w:t>
       </w:r>
       <w:r>
-        <w:br w:type="textWrapping"/>
+        <w:br/>
       </w:r>
       <w:r>
         <w:rPr>
@@ -1040,7 +1040,7 @@
         <w:t xml:space="preserve">##                                                               (0.07)   </w:t>
       </w:r>
       <w:r>
-        <w:br w:type="textWrapping"/>
+        <w:br/>
       </w:r>
       <w:r>
         <w:rPr>
@@ -1049,7 +1049,7 @@
         <w:t xml:space="preserve">## -----------------------------------------------------------------------</w:t>
       </w:r>
       <w:r>
-        <w:br w:type="textWrapping"/>
+        <w:br/>
       </w:r>
       <w:r>
         <w:rPr>
@@ -1058,7 +1058,7 @@
         <w:t xml:space="preserve">## AIC                                         75772.83       59424.62    </w:t>
       </w:r>
       <w:r>
-        <w:br w:type="textWrapping"/>
+        <w:br/>
       </w:r>
       <w:r>
         <w:rPr>
@@ -1067,7 +1067,7 @@
         <w:t xml:space="preserve">## BIC                                         76242.82       59858.10    </w:t>
       </w:r>
       <w:r>
-        <w:br w:type="textWrapping"/>
+        <w:br/>
       </w:r>
       <w:r>
         <w:rPr>
@@ -1076,7 +1076,7 @@
         <w:t xml:space="preserve">## Log Likelihood                             -37835.41      -29663.31    </w:t>
       </w:r>
       <w:r>
-        <w:br w:type="textWrapping"/>
+        <w:br/>
       </w:r>
       <w:r>
         <w:rPr>
@@ -1085,7 +1085,7 @@
         <w:t xml:space="preserve">## Num. obs.                                   74274          51357       </w:t>
       </w:r>
       <w:r>
-        <w:br w:type="textWrapping"/>
+        <w:br/>
       </w:r>
       <w:r>
         <w:rPr>
@@ -1094,7 +1094,7 @@
         <w:t xml:space="preserve">## Num. groups: ServArea:(NAICS6:NAICS3)        1508           1327       </w:t>
       </w:r>
       <w:r>
-        <w:br w:type="textWrapping"/>
+        <w:br/>
       </w:r>
       <w:r>
         <w:rPr>
@@ -1103,7 +1103,7 @@
         <w:t xml:space="preserve">## Num. groups: Office:Agency                    758            676       </w:t>
       </w:r>
       <w:r>
-        <w:br w:type="textWrapping"/>
+        <w:br/>
       </w:r>
       <w:r>
         <w:rPr>
@@ -1112,7 +1112,7 @@
         <w:t xml:space="preserve">## Num. groups: NAICS6:NAICS3                    624            573       </w:t>
       </w:r>
       <w:r>
-        <w:br w:type="textWrapping"/>
+        <w:br/>
       </w:r>
       <w:r>
         <w:rPr>
@@ -1121,7 +1121,7 @@
         <w:t xml:space="preserve">## Num. groups: Place                            121            103       </w:t>
       </w:r>
       <w:r>
-        <w:br w:type="textWrapping"/>
+        <w:br/>
       </w:r>
       <w:r>
         <w:rPr>
@@ -1130,7 +1130,7 @@
         <w:t xml:space="preserve">## Num. groups: NAICS3                            78             73       </w:t>
       </w:r>
       <w:r>
-        <w:br w:type="textWrapping"/>
+        <w:br/>
       </w:r>
       <w:r>
         <w:rPr>
@@ -1139,7 +1139,7 @@
         <w:t xml:space="preserve">## Num. groups: Agency                            25             25       </w:t>
       </w:r>
       <w:r>
-        <w:br w:type="textWrapping"/>
+        <w:br/>
       </w:r>
       <w:r>
         <w:rPr>
@@ -1148,7 +1148,7 @@
         <w:t xml:space="preserve">## Num. groups: StartFY                            9              9       </w:t>
       </w:r>
       <w:r>
-        <w:br w:type="textWrapping"/>
+        <w:br/>
       </w:r>
       <w:r>
         <w:rPr>
@@ -1157,7 +1157,7 @@
         <w:t xml:space="preserve">## Var: ServArea:(NAICS6:NAICS3) (Intercept)       0.14           0.03    </w:t>
       </w:r>
       <w:r>
-        <w:br w:type="textWrapping"/>
+        <w:br/>
       </w:r>
       <w:r>
         <w:rPr>
@@ -1166,7 +1166,7 @@
         <w:t xml:space="preserve">## Var: Office:Agency (Intercept)                  0.54           0.22    </w:t>
       </w:r>
       <w:r>
-        <w:br w:type="textWrapping"/>
+        <w:br/>
       </w:r>
       <w:r>
         <w:rPr>
@@ -1175,7 +1175,7 @@
         <w:t xml:space="preserve">## Var: NAICS6:NAICS3 (Intercept)                  0.04           0.09    </w:t>
       </w:r>
       <w:r>
-        <w:br w:type="textWrapping"/>
+        <w:br/>
       </w:r>
       <w:r>
         <w:rPr>
@@ -1184,7 +1184,7 @@
         <w:t xml:space="preserve">## Var: Place (Intercept)                          0.27           0.07    </w:t>
       </w:r>
       <w:r>
-        <w:br w:type="textWrapping"/>
+        <w:br/>
       </w:r>
       <w:r>
         <w:rPr>
@@ -1193,7 +1193,7 @@
         <w:t xml:space="preserve">## Var: NAICS3 (Intercept)                         0.03           0.02    </w:t>
       </w:r>
       <w:r>
-        <w:br w:type="textWrapping"/>
+        <w:br/>
       </w:r>
       <w:r>
         <w:rPr>
@@ -1202,7 +1202,7 @@
         <w:t xml:space="preserve">## Var: Agency (Intercept)                         0.00           0.06    </w:t>
       </w:r>
       <w:r>
-        <w:br w:type="textWrapping"/>
+        <w:br/>
       </w:r>
       <w:r>
         <w:rPr>
@@ -1211,7 +1211,7 @@
         <w:t xml:space="preserve">## Var: StartFY (Intercept)                        0.29           0.03    </w:t>
       </w:r>
       <w:r>
-        <w:br w:type="textWrapping"/>
+        <w:br/>
       </w:r>
       <w:r>
         <w:rPr>
@@ -1220,7 +1220,7 @@
         <w:t xml:space="preserve">## =======================================================================</w:t>
       </w:r>
       <w:r>
-        <w:br w:type="textWrapping"/>
+        <w:br/>
       </w:r>
       <w:r>
         <w:rPr>
@@ -1501,11 +1501,9 @@
           <m:t>+</m:t>
         </m:r>
       </m:oMath>
-    </w:p>
-    <w:p>
-      <w:pPr>
-        <w:pStyle w:val="BodyText"/>
-      </w:pPr>
+      <w:r>
+        <w:t xml:space="preserve"> </w:t>
+      </w:r>
       <m:oMath>
         <m:sSubSup>
           <m:e>
@@ -1821,11 +1819,9 @@
           <m:t>+</m:t>
         </m:r>
       </m:oMath>
-    </w:p>
-    <w:p>
-      <w:pPr>
-        <w:pStyle w:val="BodyText"/>
-      </w:pPr>
+      <w:r>
+        <w:t xml:space="preserve"> </w:t>
+      </w:r>
       <m:oMath>
         <m:sSub>
           <m:e>
@@ -4284,7 +4280,7 @@
         </m:r>
       </m:oMath>
       <w:r>
-        <w:br w:type="textWrapping"/>
+        <w:br/>
       </w:r>
       <m:oMath>
         <m:sSub>
@@ -4457,7 +4453,7 @@
         </m:r>
       </m:oMath>
       <w:r>
-        <w:br w:type="textWrapping"/>
+        <w:br/>
       </w:r>
       <m:oMath>
         <m:sSub>
@@ -5415,7 +5411,7 @@
         </m:r>
       </m:oMath>
       <w:r>
-        <w:br w:type="textWrapping"/>
+        <w:br/>
       </w:r>
       <m:oMath>
         <m:sSub>
@@ -7077,11 +7073,9 @@
           <m:t>+</m:t>
         </m:r>
       </m:oMath>
-    </w:p>
-    <w:p>
-      <w:pPr>
-        <w:pStyle w:val="BodyText"/>
-      </w:pPr>
+      <w:r>
+        <w:t xml:space="preserve"> </w:t>
+      </w:r>
       <m:oMath>
         <m:sSubSup>
           <m:e>
@@ -7397,11 +7391,9 @@
           <m:t>+</m:t>
         </m:r>
       </m:oMath>
-    </w:p>
-    <w:p>
-      <w:pPr>
-        <w:pStyle w:val="BodyText"/>
-      </w:pPr>
+      <w:r>
+        <w:t xml:space="preserve"> </w:t>
+      </w:r>
       <m:oMath>
         <m:sSub>
           <m:e>
@@ -10214,7 +10206,7 @@
         </m:r>
       </m:oMath>
       <w:r>
-        <w:br w:type="textWrapping"/>
+        <w:br/>
       </w:r>
       <m:oMath>
         <m:sSub>
@@ -10666,7 +10658,7 @@
         </m:r>
       </m:oMath>
       <w:r>
-        <w:br w:type="textWrapping"/>
+        <w:br/>
       </w:r>
       <m:oMath>
         <m:sSub>
@@ -10922,7 +10914,7 @@
         </m:r>
       </m:oMath>
       <w:r>
-        <w:br w:type="textWrapping"/>
+        <w:br/>
       </w:r>
       <m:oMath>
         <m:sSub>
@@ -12053,7 +12045,7 @@
         <w:t xml:space="preserve">## </w:t>
       </w:r>
       <w:r>
-        <w:br w:type="textWrapping"/>
+        <w:br/>
       </w:r>
       <w:r>
         <w:rPr>
@@ -12062,7 +12054,7 @@
         <w:t xml:space="preserve">## ============================================================================</w:t>
       </w:r>
       <w:r>
-        <w:br w:type="textWrapping"/>
+        <w:br/>
       </w:r>
       <w:r>
         <w:rPr>
@@ -12071,7 +12063,7 @@
         <w:t xml:space="preserve">##                                            Breach Likelihood  BreachSize    </w:t>
       </w:r>
       <w:r>
-        <w:br w:type="textWrapping"/>
+        <w:br/>
       </w:r>
       <w:r>
         <w:rPr>
@@ -12080,7 +12072,7 @@
         <w:t xml:space="preserve">## ----------------------------------------------------------------------------</w:t>
       </w:r>
       <w:r>
-        <w:br w:type="textWrapping"/>
+        <w:br/>
       </w:r>
       <w:r>
         <w:rPr>
@@ -12089,7 +12081,7 @@
         <w:t xml:space="preserve">## (Intercept)                                     -4.55 ***           8.82 ***</w:t>
       </w:r>
       <w:r>
-        <w:br w:type="textWrapping"/>
+        <w:br/>
       </w:r>
       <w:r>
         <w:rPr>
@@ -12098,7 +12090,7 @@
         <w:t xml:space="preserve">##                                                 (0.18)             (0.13)   </w:t>
       </w:r>
       <w:r>
-        <w:br w:type="textWrapping"/>
+        <w:br/>
       </w:r>
       <w:r>
         <w:rPr>
@@ -12107,7 +12099,7 @@
         <w:t xml:space="preserve">## cln_US6sal                                      -0.00              -0.02    </w:t>
       </w:r>
       <w:r>
-        <w:br w:type="textWrapping"/>
+        <w:br/>
       </w:r>
       <w:r>
         <w:rPr>
@@ -12116,7 +12108,7 @@
         <w:t xml:space="preserve">##                                                 (0.06)             (0.06)   </w:t>
       </w:r>
       <w:r>
-        <w:br w:type="textWrapping"/>
+        <w:br/>
       </w:r>
       <w:r>
         <w:rPr>
@@ -12125,7 +12117,7 @@
         <w:t xml:space="preserve">## cln_PSCrate                                      0.06 ***           0.09 ***</w:t>
       </w:r>
       <w:r>
-        <w:br w:type="textWrapping"/>
+        <w:br/>
       </w:r>
       <w:r>
         <w:rPr>
@@ -12134,7 +12126,7 @@
         <w:t xml:space="preserve">##                                                 (0.01)             (0.02)   </w:t>
       </w:r>
       <w:r>
-        <w:br w:type="textWrapping"/>
+        <w:br/>
       </w:r>
       <w:r>
         <w:rPr>
@@ -12143,7 +12135,7 @@
         <w:t xml:space="preserve">## cp_OffPerf7                                      0.07 **           -0.06    </w:t>
       </w:r>
       <w:r>
-        <w:br w:type="textWrapping"/>
+        <w:br/>
       </w:r>
       <w:r>
         <w:rPr>
@@ -12152,7 +12144,7 @@
         <w:t xml:space="preserve">##                                                 (0.03)             (0.04)   </w:t>
       </w:r>
       <w:r>
-        <w:br w:type="textWrapping"/>
+        <w:br/>
       </w:r>
       <w:r>
         <w:rPr>
@@ -12161,7 +12153,7 @@
         <w:t xml:space="preserve">## cp_OffPSC7                                       0.19 ***           0.13 ***</w:t>
       </w:r>
       <w:r>
-        <w:br w:type="textWrapping"/>
+        <w:br/>
       </w:r>
       <w:r>
         <w:rPr>
@@ -12170,7 +12162,7 @@
         <w:t xml:space="preserve">##                                                 (0.02)             (0.03)   </w:t>
       </w:r>
       <w:r>
-        <w:br w:type="textWrapping"/>
+        <w:br/>
       </w:r>
       <w:r>
         <w:rPr>
@@ -12179,7 +12171,7 @@
         <w:t xml:space="preserve">## cn_PairHist7                                    -0.08 ***           0.03    </w:t>
       </w:r>
       <w:r>
-        <w:br w:type="textWrapping"/>
+        <w:br/>
       </w:r>
       <w:r>
         <w:rPr>
@@ -12188,7 +12180,7 @@
         <w:t xml:space="preserve">##                                                 (0.01)             (0.02)   </w:t>
       </w:r>
       <w:r>
-        <w:br w:type="textWrapping"/>
+        <w:br/>
       </w:r>
       <w:r>
         <w:rPr>
@@ -12197,7 +12189,7 @@
         <w:t xml:space="preserve">## cln_PairCA                                       0.44 ***          -0.01    </w:t>
       </w:r>
       <w:r>
-        <w:br w:type="textWrapping"/>
+        <w:br/>
       </w:r>
       <w:r>
         <w:rPr>
@@ -12206,7 +12198,7 @@
         <w:t xml:space="preserve">##                                                 (0.02)             (0.03)   </w:t>
       </w:r>
       <w:r>
-        <w:br w:type="textWrapping"/>
+        <w:br/>
       </w:r>
       <w:r>
         <w:rPr>
@@ -12215,7 +12207,7 @@
         <w:t xml:space="preserve">## cln_Base                                         1.35 ***           2.65 ***</w:t>
       </w:r>
       <w:r>
-        <w:br w:type="textWrapping"/>
+        <w:br/>
       </w:r>
       <w:r>
         <w:rPr>
@@ -12224,7 +12216,7 @@
         <w:t xml:space="preserve">##                                                 (0.01)             (0.02)   </w:t>
       </w:r>
       <w:r>
-        <w:br w:type="textWrapping"/>
+        <w:br/>
       </w:r>
       <w:r>
         <w:rPr>
@@ -12233,7 +12225,7 @@
         <w:t xml:space="preserve">## clr_Ceil2Base                                    0.25 ***           0.25 ***</w:t>
       </w:r>
       <w:r>
-        <w:br w:type="textWrapping"/>
+        <w:br/>
       </w:r>
       <w:r>
         <w:rPr>
@@ -12242,7 +12234,7 @@
         <w:t xml:space="preserve">##                                                 (0.01)             (0.02)   </w:t>
       </w:r>
       <w:r>
-        <w:br w:type="textWrapping"/>
+        <w:br/>
       </w:r>
       <w:r>
         <w:rPr>
@@ -12251,7 +12243,7 @@
         <w:t xml:space="preserve">## cln_Days                                         0.28 ***           0.05 *  </w:t>
       </w:r>
       <w:r>
-        <w:br w:type="textWrapping"/>
+        <w:br/>
       </w:r>
       <w:r>
         <w:rPr>
@@ -12260,7 +12252,7 @@
         <w:t xml:space="preserve">##                                                 (0.01)             (0.02)   </w:t>
       </w:r>
       <w:r>
-        <w:br w:type="textWrapping"/>
+        <w:br/>
       </w:r>
       <w:r>
         <w:rPr>
@@ -12269,7 +12261,7 @@
         <w:t xml:space="preserve">## Comp1 offer                                     -0.03              -0.05    </w:t>
       </w:r>
       <w:r>
-        <w:br w:type="textWrapping"/>
+        <w:br/>
       </w:r>
       <w:r>
         <w:rPr>
@@ -12278,7 +12270,7 @@
         <w:t xml:space="preserve">##                                                 (0.02)             (0.03)   </w:t>
       </w:r>
       <w:r>
-        <w:br w:type="textWrapping"/>
+        <w:br/>
       </w:r>
       <w:r>
         <w:rPr>
@@ -12287,7 +12279,7 @@
         <w:t xml:space="preserve">## Comp2-4 offers                                   0.11 ***          -0.11 ***</w:t>
       </w:r>
       <w:r>
-        <w:br w:type="textWrapping"/>
+        <w:br/>
       </w:r>
       <w:r>
         <w:rPr>
@@ -12296,7 +12288,7 @@
         <w:t xml:space="preserve">##                                                 (0.01)             (0.02)   </w:t>
       </w:r>
       <w:r>
-        <w:br w:type="textWrapping"/>
+        <w:br/>
       </w:r>
       <w:r>
         <w:rPr>
@@ -12305,7 +12297,7 @@
         <w:t xml:space="preserve">## Comp5+ offers                                    0.18 ***          -0.07 ** </w:t>
       </w:r>
       <w:r>
-        <w:br w:type="textWrapping"/>
+        <w:br/>
       </w:r>
       <w:r>
         <w:rPr>
@@ -12314,7 +12306,7 @@
         <w:t xml:space="preserve">##                                                 (0.01)             (0.02)   </w:t>
       </w:r>
       <w:r>
-        <w:br w:type="textWrapping"/>
+        <w:br/>
       </w:r>
       <w:r>
         <w:rPr>
@@ -12323,7 +12315,7 @@
         <w:t xml:space="preserve">## VehS-IDC                                        -0.48 ***          -0.01    </w:t>
       </w:r>
       <w:r>
-        <w:br w:type="textWrapping"/>
+        <w:br/>
       </w:r>
       <w:r>
         <w:rPr>
@@ -12332,7 +12324,7 @@
         <w:t xml:space="preserve">##                                                 (0.02)             (0.02)   </w:t>
       </w:r>
       <w:r>
-        <w:br w:type="textWrapping"/>
+        <w:br/>
       </w:r>
       <w:r>
         <w:rPr>
@@ -12341,7 +12333,7 @@
         <w:t xml:space="preserve">## VehM-IDC                                        -0.18 ***          -0.02    </w:t>
       </w:r>
       <w:r>
-        <w:br w:type="textWrapping"/>
+        <w:br/>
       </w:r>
       <w:r>
         <w:rPr>
@@ -12350,7 +12342,7 @@
         <w:t xml:space="preserve">##                                                 (0.02)             (0.03)   </w:t>
       </w:r>
       <w:r>
-        <w:br w:type="textWrapping"/>
+        <w:br/>
       </w:r>
       <w:r>
         <w:rPr>
@@ -12359,7 +12351,7 @@
         <w:t xml:space="preserve">## VehFSS/GWAC                                     -0.01               0.12 *  </w:t>
       </w:r>
       <w:r>
-        <w:br w:type="textWrapping"/>
+        <w:br/>
       </w:r>
       <w:r>
         <w:rPr>
@@ -12368,7 +12360,7 @@
         <w:t xml:space="preserve">##                                                 (0.03)             (0.05)   </w:t>
       </w:r>
       <w:r>
-        <w:br w:type="textWrapping"/>
+        <w:br/>
       </w:r>
       <w:r>
         <w:rPr>
@@ -12377,7 +12369,7 @@
         <w:t xml:space="preserve">## VehBPA/BOA                                      -0.29 ***          -0.13 *  </w:t>
       </w:r>
       <w:r>
-        <w:br w:type="textWrapping"/>
+        <w:br/>
       </w:r>
       <w:r>
         <w:rPr>
@@ -12386,7 +12378,7 @@
         <w:t xml:space="preserve">##                                                 (0.03)             (0.06)   </w:t>
       </w:r>
       <w:r>
-        <w:br w:type="textWrapping"/>
+        <w:br/>
       </w:r>
       <w:r>
         <w:rPr>
@@ -12395,7 +12387,7 @@
         <w:t xml:space="preserve">## PricingOther FP                                 -0.40 ***          -0.36 *  </w:t>
       </w:r>
       <w:r>
-        <w:br w:type="textWrapping"/>
+        <w:br/>
       </w:r>
       <w:r>
         <w:rPr>
@@ -12404,7 +12396,7 @@
         <w:t xml:space="preserve">##                                                 (0.09)             (0.14)   </w:t>
       </w:r>
       <w:r>
-        <w:br w:type="textWrapping"/>
+        <w:br/>
       </w:r>
       <w:r>
         <w:rPr>
@@ -12413,7 +12405,7 @@
         <w:t xml:space="preserve">## PricingIncentive                                 2.39 ***           0.81 ***</w:t>
       </w:r>
       <w:r>
-        <w:br w:type="textWrapping"/>
+        <w:br/>
       </w:r>
       <w:r>
         <w:rPr>
@@ -12422,7 +12414,7 @@
         <w:t xml:space="preserve">##                                                 (0.07)             (0.12)   </w:t>
       </w:r>
       <w:r>
-        <w:br w:type="textWrapping"/>
+        <w:br/>
       </w:r>
       <w:r>
         <w:rPr>
@@ -12431,7 +12423,7 @@
         <w:t xml:space="preserve">## PricingCombination or Other                      0.26 ***           0.43 ***</w:t>
       </w:r>
       <w:r>
-        <w:br w:type="textWrapping"/>
+        <w:br/>
       </w:r>
       <w:r>
         <w:rPr>
@@ -12440,7 +12432,7 @@
         <w:t xml:space="preserve">##                                                 (0.05)             (0.07)   </w:t>
       </w:r>
       <w:r>
-        <w:br w:type="textWrapping"/>
+        <w:br/>
       </w:r>
       <w:r>
         <w:rPr>
@@ -12449,7 +12441,7 @@
         <w:t xml:space="preserve">## PricingOther CB                                 -0.09 **            0.81 ***</w:t>
       </w:r>
       <w:r>
-        <w:br w:type="textWrapping"/>
+        <w:br/>
       </w:r>
       <w:r>
         <w:rPr>
@@ -12458,7 +12450,7 @@
         <w:t xml:space="preserve">##                                                 (0.03)             (0.05)   </w:t>
       </w:r>
       <w:r>
-        <w:br w:type="textWrapping"/>
+        <w:br/>
       </w:r>
       <w:r>
         <w:rPr>
@@ -12467,7 +12459,7 @@
         <w:t xml:space="preserve">## PricingT&amp;M/LH/FPLOE                              0.11 *             0.66 ***</w:t>
       </w:r>
       <w:r>
-        <w:br w:type="textWrapping"/>
+        <w:br/>
       </w:r>
       <w:r>
         <w:rPr>
@@ -12476,7 +12468,7 @@
         <w:t xml:space="preserve">##                                                 (0.04)             (0.07)   </w:t>
       </w:r>
       <w:r>
-        <w:br w:type="textWrapping"/>
+        <w:br/>
       </w:r>
       <w:r>
         <w:rPr>
@@ -12485,7 +12477,7 @@
         <w:t xml:space="preserve">## PricingUCA                                       0.07               0.37 ***</w:t>
       </w:r>
       <w:r>
-        <w:br w:type="textWrapping"/>
+        <w:br/>
       </w:r>
       <w:r>
         <w:rPr>
@@ -12494,7 +12486,7 @@
         <w:t xml:space="preserve">##                                                 (0.04)             (0.07)   </w:t>
       </w:r>
       <w:r>
-        <w:br w:type="textWrapping"/>
+        <w:br/>
       </w:r>
       <w:r>
         <w:rPr>
@@ -12503,7 +12495,7 @@
         <w:t xml:space="preserve">## CrisisARRA                                       0.12 **           -0.06    </w:t>
       </w:r>
       <w:r>
-        <w:br w:type="textWrapping"/>
+        <w:br/>
       </w:r>
       <w:r>
         <w:rPr>
@@ -12512,7 +12504,7 @@
         <w:t xml:space="preserve">##                                                 (0.04)             (0.06)   </w:t>
       </w:r>
       <w:r>
-        <w:br w:type="textWrapping"/>
+        <w:br/>
       </w:r>
       <w:r>
         <w:rPr>
@@ -12521,7 +12513,7 @@
         <w:t xml:space="preserve">## CrisisDis                                        0.07               0.39 ** </w:t>
       </w:r>
       <w:r>
-        <w:br w:type="textWrapping"/>
+        <w:br/>
       </w:r>
       <w:r>
         <w:rPr>
@@ -12530,7 +12522,7 @@
         <w:t xml:space="preserve">##                                                 (0.09)             (0.13)   </w:t>
       </w:r>
       <w:r>
-        <w:br w:type="textWrapping"/>
+        <w:br/>
       </w:r>
       <w:r>
         <w:rPr>
@@ -12539,7 +12531,7 @@
         <w:t xml:space="preserve">## CrisisOCO                                       -0.10 *             0.08    </w:t>
       </w:r>
       <w:r>
-        <w:br w:type="textWrapping"/>
+        <w:br/>
       </w:r>
       <w:r>
         <w:rPr>
@@ -12548,7 +12540,7 @@
         <w:t xml:space="preserve">##                                                 (0.05)             (0.08)   </w:t>
       </w:r>
       <w:r>
-        <w:br w:type="textWrapping"/>
+        <w:br/>
       </w:r>
       <w:r>
         <w:rPr>
@@ -12557,7 +12549,7 @@
         <w:t xml:space="preserve">## cln_Def6HHI                                     -0.02               0.06 *  </w:t>
       </w:r>
       <w:r>
-        <w:br w:type="textWrapping"/>
+        <w:br/>
       </w:r>
       <w:r>
         <w:rPr>
@@ -12566,7 +12558,7 @@
         <w:t xml:space="preserve">##                                                 (0.02)             (0.03)   </w:t>
       </w:r>
       <w:r>
-        <w:br w:type="textWrapping"/>
+        <w:br/>
       </w:r>
       <w:r>
         <w:rPr>
@@ -12575,7 +12567,7 @@
         <w:t xml:space="preserve">## clr_Def6toUS                                     0.07 *             0.01    </w:t>
       </w:r>
       <w:r>
-        <w:br w:type="textWrapping"/>
+        <w:br/>
       </w:r>
       <w:r>
         <w:rPr>
@@ -12584,7 +12576,7 @@
         <w:t xml:space="preserve">##                                                 (0.03)             (0.03)   </w:t>
       </w:r>
       <w:r>
-        <w:br w:type="textWrapping"/>
+        <w:br/>
       </w:r>
       <w:r>
         <w:rPr>
@@ -12593,7 +12585,7 @@
         <w:t xml:space="preserve">## clr_Def3toUS                                    -0.46 ***           0.29 ***</w:t>
       </w:r>
       <w:r>
-        <w:br w:type="textWrapping"/>
+        <w:br/>
       </w:r>
       <w:r>
         <w:rPr>
@@ -12602,7 +12594,7 @@
         <w:t xml:space="preserve">##                                                 (0.07)             (0.08)   </w:t>
       </w:r>
       <w:r>
-        <w:br w:type="textWrapping"/>
+        <w:br/>
       </w:r>
       <w:r>
         <w:rPr>
@@ -12611,7 +12603,7 @@
         <w:t xml:space="preserve">## cp_PairObl7                                     -0.24 ***           0.01    </w:t>
       </w:r>
       <w:r>
-        <w:br w:type="textWrapping"/>
+        <w:br/>
       </w:r>
       <w:r>
         <w:rPr>
@@ -12620,7 +12612,7 @@
         <w:t xml:space="preserve">##                                                 (0.03)             (0.04)   </w:t>
       </w:r>
       <w:r>
-        <w:br w:type="textWrapping"/>
+        <w:br/>
       </w:r>
       <w:r>
         <w:rPr>
@@ -12629,7 +12621,7 @@
         <w:t xml:space="preserve">## cln_OffObl7                                      0.04 *             0.06 *  </w:t>
       </w:r>
       <w:r>
-        <w:br w:type="textWrapping"/>
+        <w:br/>
       </w:r>
       <w:r>
         <w:rPr>
@@ -12638,7 +12630,7 @@
         <w:t xml:space="preserve">##                                                 (0.02)             (0.02)   </w:t>
       </w:r>
       <w:r>
-        <w:br w:type="textWrapping"/>
+        <w:br/>
       </w:r>
       <w:r>
         <w:rPr>
@@ -12647,7 +12639,7 @@
         <w:t xml:space="preserve">## cln_OffFocus                                    -0.36 ***                   </w:t>
       </w:r>
       <w:r>
-        <w:br w:type="textWrapping"/>
+        <w:br/>
       </w:r>
       <w:r>
         <w:rPr>
@@ -12656,7 +12648,7 @@
         <w:t xml:space="preserve">##                                                 (0.04)                      </w:t>
       </w:r>
       <w:r>
-        <w:br w:type="textWrapping"/>
+        <w:br/>
       </w:r>
       <w:r>
         <w:rPr>
@@ -12665,7 +12657,7 @@
         <w:t xml:space="preserve">## cp_OffPerf7:cln_PairCA                           0.38 ***          -0.20 ***</w:t>
       </w:r>
       <w:r>
-        <w:br w:type="textWrapping"/>
+        <w:br/>
       </w:r>
       <w:r>
         <w:rPr>
@@ -12674,7 +12666,7 @@
         <w:t xml:space="preserve">##                                                 (0.03)             (0.04)   </w:t>
       </w:r>
       <w:r>
-        <w:br w:type="textWrapping"/>
+        <w:br/>
       </w:r>
       <w:r>
         <w:rPr>
@@ -12683,7 +12675,7 @@
         <w:t xml:space="preserve">## cp_OffPerf7:cln_Days                            -0.12 ***                   </w:t>
       </w:r>
       <w:r>
-        <w:br w:type="textWrapping"/>
+        <w:br/>
       </w:r>
       <w:r>
         <w:rPr>
@@ -12692,7 +12684,7 @@
         <w:t xml:space="preserve">##                                                 (0.02)                      </w:t>
       </w:r>
       <w:r>
-        <w:br w:type="textWrapping"/>
+        <w:br/>
       </w:r>
       <w:r>
         <w:rPr>
@@ -12701,7 +12693,7 @@
         <w:t xml:space="preserve">## ----------------------------------------------------------------------------</w:t>
       </w:r>
       <w:r>
-        <w:br w:type="textWrapping"/>
+        <w:br/>
       </w:r>
       <w:r>
         <w:rPr>
@@ -12710,7 +12702,7 @@
         <w:t xml:space="preserve">## AIC                                         347679.35          242103.91    </w:t>
       </w:r>
       <w:r>
-        <w:br w:type="textWrapping"/>
+        <w:br/>
       </w:r>
       <w:r>
         <w:rPr>
@@ -12719,7 +12711,7 @@
         <w:t xml:space="preserve">## BIC                                         348163.79          242464.78    </w:t>
       </w:r>
       <w:r>
-        <w:br w:type="textWrapping"/>
+        <w:br/>
       </w:r>
       <w:r>
         <w:rPr>
@@ -12728,7 +12720,7 @@
         <w:t xml:space="preserve">## Log Likelihood                             -173798.68         -121011.95    </w:t>
       </w:r>
       <w:r>
-        <w:br w:type="textWrapping"/>
+        <w:br/>
       </w:r>
       <w:r>
         <w:rPr>
@@ -12737,7 +12729,7 @@
         <w:t xml:space="preserve">## Num. obs.                                  1000000              61184       </w:t>
       </w:r>
       <w:r>
-        <w:br w:type="textWrapping"/>
+        <w:br/>
       </w:r>
       <w:r>
         <w:rPr>
@@ -12746,7 +12738,7 @@
         <w:t xml:space="preserve">## Num. groups: ServArea:(NAICS6:NAICS3)         3242               1292       </w:t>
       </w:r>
       <w:r>
-        <w:br w:type="textWrapping"/>
+        <w:br/>
       </w:r>
       <w:r>
         <w:rPr>
@@ -12755,7 +12747,7 @@
         <w:t xml:space="preserve">## Num. groups: Office:Agency                    1092                656       </w:t>
       </w:r>
       <w:r>
-        <w:br w:type="textWrapping"/>
+        <w:br/>
       </w:r>
       <w:r>
         <w:rPr>
@@ -12764,7 +12756,7 @@
         <w:t xml:space="preserve">## Num. groups: NAICS6:NAICS3                     878                557       </w:t>
       </w:r>
       <w:r>
-        <w:br w:type="textWrapping"/>
+        <w:br/>
       </w:r>
       <w:r>
         <w:rPr>
@@ -12773,7 +12765,7 @@
         <w:t xml:space="preserve">## Num. groups: Place                             186                123       </w:t>
       </w:r>
       <w:r>
-        <w:br w:type="textWrapping"/>
+        <w:br/>
       </w:r>
       <w:r>
         <w:rPr>
@@ -12782,7 +12774,7 @@
         <w:t xml:space="preserve">## Num. groups: NAICS3                             82                 75       </w:t>
       </w:r>
       <w:r>
-        <w:br w:type="textWrapping"/>
+        <w:br/>
       </w:r>
       <w:r>
         <w:rPr>
@@ -12791,7 +12783,7 @@
         <w:t xml:space="preserve">## Num. groups: Agency                             26                 24       </w:t>
       </w:r>
       <w:r>
-        <w:br w:type="textWrapping"/>
+        <w:br/>
       </w:r>
       <w:r>
         <w:rPr>
@@ -12800,7 +12792,7 @@
         <w:t xml:space="preserve">## Num. groups: StartFY                             9                  9       </w:t>
       </w:r>
       <w:r>
-        <w:br w:type="textWrapping"/>
+        <w:br/>
       </w:r>
       <w:r>
         <w:rPr>
@@ -12809,7 +12801,7 @@
         <w:t xml:space="preserve">## Var: ServArea:(NAICS6:NAICS3) (Intercept)        0.21               0.14    </w:t>
       </w:r>
       <w:r>
-        <w:br w:type="textWrapping"/>
+        <w:br/>
       </w:r>
       <w:r>
         <w:rPr>
@@ -12818,7 +12810,7 @@
         <w:t xml:space="preserve">## Var: Office:Agency (Intercept)                   1.54               0.15    </w:t>
       </w:r>
       <w:r>
-        <w:br w:type="textWrapping"/>
+        <w:br/>
       </w:r>
       <w:r>
         <w:rPr>
@@ -12827,7 +12819,7 @@
         <w:t xml:space="preserve">## Var: NAICS6:NAICS3 (Intercept)                   0.15               0.04    </w:t>
       </w:r>
       <w:r>
-        <w:br w:type="textWrapping"/>
+        <w:br/>
       </w:r>
       <w:r>
         <w:rPr>
@@ -12836,7 +12828,7 @@
         <w:t xml:space="preserve">## Var: Place (Intercept)                           0.19               0.11    </w:t>
       </w:r>
       <w:r>
-        <w:br w:type="textWrapping"/>
+        <w:br/>
       </w:r>
       <w:r>
         <w:rPr>
@@ -12845,7 +12837,7 @@
         <w:t xml:space="preserve">## Var: NAICS3 (Intercept)                          0.20               0.07    </w:t>
       </w:r>
       <w:r>
-        <w:br w:type="textWrapping"/>
+        <w:br/>
       </w:r>
       <w:r>
         <w:rPr>
@@ -12854,7 +12846,7 @@
         <w:t xml:space="preserve">## Var: Agency (Intercept)                          0.16               0.06    </w:t>
       </w:r>
       <w:r>
-        <w:br w:type="textWrapping"/>
+        <w:br/>
       </w:r>
       <w:r>
         <w:rPr>
@@ -12863,7 +12855,7 @@
         <w:t xml:space="preserve">## Var: StartFY (Intercept)                         0.02               0.01    </w:t>
       </w:r>
       <w:r>
-        <w:br w:type="textWrapping"/>
+        <w:br/>
       </w:r>
       <w:r>
         <w:rPr>
@@ -12872,7 +12864,7 @@
         <w:t xml:space="preserve">## Var: Residual                                                       2.98    </w:t>
       </w:r>
       <w:r>
-        <w:br w:type="textWrapping"/>
+        <w:br/>
       </w:r>
       <w:r>
         <w:rPr>
@@ -12881,7 +12873,7 @@
         <w:t xml:space="preserve">## ============================================================================</w:t>
       </w:r>
       <w:r>
-        <w:br w:type="textWrapping"/>
+        <w:br/>
       </w:r>
       <w:r>
         <w:rPr>
@@ -13162,11 +13154,9 @@
           <m:t>+</m:t>
         </m:r>
       </m:oMath>
-    </w:p>
-    <w:p>
-      <w:pPr>
-        <w:pStyle w:val="BodyText"/>
-      </w:pPr>
+      <w:r>
+        <w:t xml:space="preserve"> </w:t>
+      </w:r>
       <m:oMath>
         <m:sSubSup>
           <m:e>
@@ -13482,11 +13472,9 @@
           <m:t>+</m:t>
         </m:r>
       </m:oMath>
-    </w:p>
-    <w:p>
-      <w:pPr>
-        <w:pStyle w:val="BodyText"/>
-      </w:pPr>
+      <w:r>
+        <w:t xml:space="preserve"> </w:t>
+      </w:r>
       <m:oMath>
         <m:sSub>
           <m:e>
@@ -15996,7 +15984,7 @@
         </m:r>
       </m:oMath>
       <w:r>
-        <w:br w:type="textWrapping"/>
+        <w:br/>
       </w:r>
       <m:oMath>
         <m:sSub>
@@ -17559,11 +17547,9 @@
           <m:t>+</m:t>
         </m:r>
       </m:oMath>
-    </w:p>
-    <w:p>
-      <w:pPr>
-        <w:pStyle w:val="BodyText"/>
-      </w:pPr>
+      <w:r>
+        <w:t xml:space="preserve"> </w:t>
+      </w:r>
       <m:oMath>
         <m:sSubSup>
           <m:e>
@@ -20344,7 +20330,7 @@
         </m:r>
       </m:oMath>
       <w:r>
-        <w:br w:type="textWrapping"/>
+        <w:br/>
       </w:r>
       <m:oMath>
         <m:sSub>
@@ -21473,7 +21459,7 @@
         <w:t xml:space="preserve">## </w:t>
       </w:r>
       <w:r>
-        <w:br w:type="textWrapping"/>
+        <w:br/>
       </w:r>
       <w:r>
         <w:rPr>
@@ -21482,7 +21468,7 @@
         <w:t xml:space="preserve">## =================================================================</w:t>
       </w:r>
       <w:r>
-        <w:br w:type="textWrapping"/>
+        <w:br/>
       </w:r>
       <w:r>
         <w:rPr>
@@ -21491,7 +21477,7 @@
         <w:t xml:space="preserve">##                                            Termination Likelihood</w:t>
       </w:r>
       <w:r>
-        <w:br w:type="textWrapping"/>
+        <w:br/>
       </w:r>
       <w:r>
         <w:rPr>
@@ -21500,7 +21486,7 @@
         <w:t xml:space="preserve">## -----------------------------------------------------------------</w:t>
       </w:r>
       <w:r>
-        <w:br w:type="textWrapping"/>
+        <w:br/>
       </w:r>
       <w:r>
         <w:rPr>
@@ -21509,7 +21495,7 @@
         <w:t xml:space="preserve">## (Intercept)                                     -4.45 ***        </w:t>
       </w:r>
       <w:r>
-        <w:br w:type="textWrapping"/>
+        <w:br/>
       </w:r>
       <w:r>
         <w:rPr>
@@ -21518,7 +21504,7 @@
         <w:t xml:space="preserve">##                                                 (0.15)           </w:t>
       </w:r>
       <w:r>
-        <w:br w:type="textWrapping"/>
+        <w:br/>
       </w:r>
       <w:r>
         <w:rPr>
@@ -21527,7 +21513,7 @@
         <w:t xml:space="preserve">## cln_US6sal                                      -0.05            </w:t>
       </w:r>
       <w:r>
-        <w:br w:type="textWrapping"/>
+        <w:br/>
       </w:r>
       <w:r>
         <w:rPr>
@@ -21536,7 +21522,7 @@
         <w:t xml:space="preserve">##                                                 (0.06)           </w:t>
       </w:r>
       <w:r>
-        <w:br w:type="textWrapping"/>
+        <w:br/>
       </w:r>
       <w:r>
         <w:rPr>
@@ -21545,7 +21531,7 @@
         <w:t xml:space="preserve">## cln_PSCrate                                     -0.02            </w:t>
       </w:r>
       <w:r>
-        <w:br w:type="textWrapping"/>
+        <w:br/>
       </w:r>
       <w:r>
         <w:rPr>
@@ -21554,7 +21540,7 @@
         <w:t xml:space="preserve">##                                                 (0.02)           </w:t>
       </w:r>
       <w:r>
-        <w:br w:type="textWrapping"/>
+        <w:br/>
       </w:r>
       <w:r>
         <w:rPr>
@@ -21563,7 +21549,7 @@
         <w:t xml:space="preserve">## cp_OffPerf7                                      0.03            </w:t>
       </w:r>
       <w:r>
-        <w:br w:type="textWrapping"/>
+        <w:br/>
       </w:r>
       <w:r>
         <w:rPr>
@@ -21572,7 +21558,7 @@
         <w:t xml:space="preserve">##                                                 (0.04)           </w:t>
       </w:r>
       <w:r>
-        <w:br w:type="textWrapping"/>
+        <w:br/>
       </w:r>
       <w:r>
         <w:rPr>
@@ -21581,7 +21567,7 @@
         <w:t xml:space="preserve">## cp_OffPSC7                                       0.31 ***        </w:t>
       </w:r>
       <w:r>
-        <w:br w:type="textWrapping"/>
+        <w:br/>
       </w:r>
       <w:r>
         <w:rPr>
@@ -21590,7 +21576,7 @@
         <w:t xml:space="preserve">##                                                 (0.04)           </w:t>
       </w:r>
       <w:r>
-        <w:br w:type="textWrapping"/>
+        <w:br/>
       </w:r>
       <w:r>
         <w:rPr>
@@ -21599,7 +21585,7 @@
         <w:t xml:space="preserve">## cn_PairHist7                                    -0.28 ***        </w:t>
       </w:r>
       <w:r>
-        <w:br w:type="textWrapping"/>
+        <w:br/>
       </w:r>
       <w:r>
         <w:rPr>
@@ -21608,7 +21594,7 @@
         <w:t xml:space="preserve">##                                                 (0.02)           </w:t>
       </w:r>
       <w:r>
-        <w:br w:type="textWrapping"/>
+        <w:br/>
       </w:r>
       <w:r>
         <w:rPr>
@@ -21617,7 +21603,7 @@
         <w:t xml:space="preserve">## cln_PairCA                                      -0.04            </w:t>
       </w:r>
       <w:r>
-        <w:br w:type="textWrapping"/>
+        <w:br/>
       </w:r>
       <w:r>
         <w:rPr>
@@ -21626,7 +21612,7 @@
         <w:t xml:space="preserve">##                                                 (0.03)           </w:t>
       </w:r>
       <w:r>
-        <w:br w:type="textWrapping"/>
+        <w:br/>
       </w:r>
       <w:r>
         <w:rPr>
@@ -21635,7 +21621,7 @@
         <w:t xml:space="preserve">## cln_Base                                         0.29 ***        </w:t>
       </w:r>
       <w:r>
-        <w:br w:type="textWrapping"/>
+        <w:br/>
       </w:r>
       <w:r>
         <w:rPr>
@@ -21644,7 +21630,7 @@
         <w:t xml:space="preserve">##                                                 (0.02)           </w:t>
       </w:r>
       <w:r>
-        <w:br w:type="textWrapping"/>
+        <w:br/>
       </w:r>
       <w:r>
         <w:rPr>
@@ -21653,7 +21639,7 @@
         <w:t xml:space="preserve">## cln_Days                                         0.90 ***        </w:t>
       </w:r>
       <w:r>
-        <w:br w:type="textWrapping"/>
+        <w:br/>
       </w:r>
       <w:r>
         <w:rPr>
@@ -21662,7 +21648,7 @@
         <w:t xml:space="preserve">##                                                 (0.02)           </w:t>
       </w:r>
       <w:r>
-        <w:br w:type="textWrapping"/>
+        <w:br/>
       </w:r>
       <w:r>
         <w:rPr>
@@ -21671,7 +21657,7 @@
         <w:t xml:space="preserve">## clr_Ceil2Base                                    0.50 ***        </w:t>
       </w:r>
       <w:r>
-        <w:br w:type="textWrapping"/>
+        <w:br/>
       </w:r>
       <w:r>
         <w:rPr>
@@ -21680,7 +21666,7 @@
         <w:t xml:space="preserve">##                                                 (0.01)           </w:t>
       </w:r>
       <w:r>
-        <w:br w:type="textWrapping"/>
+        <w:br/>
       </w:r>
       <w:r>
         <w:rPr>
@@ -21689,7 +21675,7 @@
         <w:t xml:space="preserve">## Comp1 offer                                      0.30 ***        </w:t>
       </w:r>
       <w:r>
-        <w:br w:type="textWrapping"/>
+        <w:br/>
       </w:r>
       <w:r>
         <w:rPr>
@@ -21698,7 +21684,7 @@
         <w:t xml:space="preserve">##                                                 (0.03)           </w:t>
       </w:r>
       <w:r>
-        <w:br w:type="textWrapping"/>
+        <w:br/>
       </w:r>
       <w:r>
         <w:rPr>
@@ -21707,7 +21693,7 @@
         <w:t xml:space="preserve">## Comp2-4 offers                                   0.37 ***        </w:t>
       </w:r>
       <w:r>
-        <w:br w:type="textWrapping"/>
+        <w:br/>
       </w:r>
       <w:r>
         <w:rPr>
@@ -21716,7 +21702,7 @@
         <w:t xml:space="preserve">##                                                 (0.03)           </w:t>
       </w:r>
       <w:r>
-        <w:br w:type="textWrapping"/>
+        <w:br/>
       </w:r>
       <w:r>
         <w:rPr>
@@ -21725,7 +21711,7 @@
         <w:t xml:space="preserve">## Comp5+ offers                                    0.71 ***        </w:t>
       </w:r>
       <w:r>
-        <w:br w:type="textWrapping"/>
+        <w:br/>
       </w:r>
       <w:r>
         <w:rPr>
@@ -21734,7 +21720,7 @@
         <w:t xml:space="preserve">##                                                 (0.03)           </w:t>
       </w:r>
       <w:r>
-        <w:br w:type="textWrapping"/>
+        <w:br/>
       </w:r>
       <w:r>
         <w:rPr>
@@ -21743,7 +21729,7 @@
         <w:t xml:space="preserve">## VehS-IDC                                        -0.67 ***        </w:t>
       </w:r>
       <w:r>
-        <w:br w:type="textWrapping"/>
+        <w:br/>
       </w:r>
       <w:r>
         <w:rPr>
@@ -21752,7 +21738,7 @@
         <w:t xml:space="preserve">##                                                 (0.03)           </w:t>
       </w:r>
       <w:r>
-        <w:br w:type="textWrapping"/>
+        <w:br/>
       </w:r>
       <w:r>
         <w:rPr>
@@ -21761,7 +21747,7 @@
         <w:t xml:space="preserve">## VehM-IDC                                        -0.41 ***        </w:t>
       </w:r>
       <w:r>
-        <w:br w:type="textWrapping"/>
+        <w:br/>
       </w:r>
       <w:r>
         <w:rPr>
@@ -21770,7 +21756,7 @@
         <w:t xml:space="preserve">##                                                 (0.03)           </w:t>
       </w:r>
       <w:r>
-        <w:br w:type="textWrapping"/>
+        <w:br/>
       </w:r>
       <w:r>
         <w:rPr>
@@ -21779,7 +21765,7 @@
         <w:t xml:space="preserve">## VehFSS/GWAC                                     -0.18 ***        </w:t>
       </w:r>
       <w:r>
-        <w:br w:type="textWrapping"/>
+        <w:br/>
       </w:r>
       <w:r>
         <w:rPr>
@@ -21788,7 +21774,7 @@
         <w:t xml:space="preserve">##                                                 (0.04)           </w:t>
       </w:r>
       <w:r>
-        <w:br w:type="textWrapping"/>
+        <w:br/>
       </w:r>
       <w:r>
         <w:rPr>
@@ -21797,7 +21783,7 @@
         <w:t xml:space="preserve">## VehBPA/BOA                                      -0.97 ***        </w:t>
       </w:r>
       <w:r>
-        <w:br w:type="textWrapping"/>
+        <w:br/>
       </w:r>
       <w:r>
         <w:rPr>
@@ -21806,7 +21792,7 @@
         <w:t xml:space="preserve">##                                                 (0.06)           </w:t>
       </w:r>
       <w:r>
-        <w:br w:type="textWrapping"/>
+        <w:br/>
       </w:r>
       <w:r>
         <w:rPr>
@@ -21815,7 +21801,7 @@
         <w:t xml:space="preserve">## PricingOther FP                                 -0.95 ***        </w:t>
       </w:r>
       <w:r>
-        <w:br w:type="textWrapping"/>
+        <w:br/>
       </w:r>
       <w:r>
         <w:rPr>
@@ -21824,7 +21810,7 @@
         <w:t xml:space="preserve">##                                                 (0.10)           </w:t>
       </w:r>
       <w:r>
-        <w:br w:type="textWrapping"/>
+        <w:br/>
       </w:r>
       <w:r>
         <w:rPr>
@@ -21833,7 +21819,7 @@
         <w:t xml:space="preserve">## PricingIncentive                                -1.02 **         </w:t>
       </w:r>
       <w:r>
-        <w:br w:type="textWrapping"/>
+        <w:br/>
       </w:r>
       <w:r>
         <w:rPr>
@@ -21842,7 +21828,7 @@
         <w:t xml:space="preserve">##                                                 (0.39)           </w:t>
       </w:r>
       <w:r>
-        <w:br w:type="textWrapping"/>
+        <w:br/>
       </w:r>
       <w:r>
         <w:rPr>
@@ -21851,7 +21837,7 @@
         <w:t xml:space="preserve">## PricingCombination or Other                     -0.16            </w:t>
       </w:r>
       <w:r>
-        <w:br w:type="textWrapping"/>
+        <w:br/>
       </w:r>
       <w:r>
         <w:rPr>
@@ -21860,7 +21846,7 @@
         <w:t xml:space="preserve">##                                                 (0.10)           </w:t>
       </w:r>
       <w:r>
-        <w:br w:type="textWrapping"/>
+        <w:br/>
       </w:r>
       <w:r>
         <w:rPr>
@@ -21869,7 +21855,7 @@
         <w:t xml:space="preserve">## PricingOther CB                                 -0.37 ***        </w:t>
       </w:r>
       <w:r>
-        <w:br w:type="textWrapping"/>
+        <w:br/>
       </w:r>
       <w:r>
         <w:rPr>
@@ -21878,7 +21864,7 @@
         <w:t xml:space="preserve">##                                                 (0.08)           </w:t>
       </w:r>
       <w:r>
-        <w:br w:type="textWrapping"/>
+        <w:br/>
       </w:r>
       <w:r>
         <w:rPr>
@@ -21887,7 +21873,7 @@
         <w:t xml:space="preserve">## PricingT&amp;M/LH/FPLOE                             -0.45 ***        </w:t>
       </w:r>
       <w:r>
-        <w:br w:type="textWrapping"/>
+        <w:br/>
       </w:r>
       <w:r>
         <w:rPr>
@@ -21896,7 +21882,7 @@
         <w:t xml:space="preserve">##                                                 (0.09)           </w:t>
       </w:r>
       <w:r>
-        <w:br w:type="textWrapping"/>
+        <w:br/>
       </w:r>
       <w:r>
         <w:rPr>
@@ -21905,7 +21891,7 @@
         <w:t xml:space="preserve">## PricingUCA                                      -0.72 ***        </w:t>
       </w:r>
       <w:r>
-        <w:br w:type="textWrapping"/>
+        <w:br/>
       </w:r>
       <w:r>
         <w:rPr>
@@ -21914,7 +21900,7 @@
         <w:t xml:space="preserve">##                                                 (0.14)           </w:t>
       </w:r>
       <w:r>
-        <w:br w:type="textWrapping"/>
+        <w:br/>
       </w:r>
       <w:r>
         <w:rPr>
@@ -21923,7 +21909,7 @@
         <w:t xml:space="preserve">## CrisisARRA                                      -0.32 *          </w:t>
       </w:r>
       <w:r>
-        <w:br w:type="textWrapping"/>
+        <w:br/>
       </w:r>
       <w:r>
         <w:rPr>
@@ -21932,7 +21918,7 @@
         <w:t xml:space="preserve">##                                                 (0.13)           </w:t>
       </w:r>
       <w:r>
-        <w:br w:type="textWrapping"/>
+        <w:br/>
       </w:r>
       <w:r>
         <w:rPr>
@@ -21941,7 +21927,7 @@
         <w:t xml:space="preserve">## CrisisDis                                        0.48 *          </w:t>
       </w:r>
       <w:r>
-        <w:br w:type="textWrapping"/>
+        <w:br/>
       </w:r>
       <w:r>
         <w:rPr>
@@ -21950,7 +21936,7 @@
         <w:t xml:space="preserve">##                                                 (0.19)           </w:t>
       </w:r>
       <w:r>
-        <w:br w:type="textWrapping"/>
+        <w:br/>
       </w:r>
       <w:r>
         <w:rPr>
@@ -21959,7 +21945,7 @@
         <w:t xml:space="preserve">## CrisisOCO                                       -0.07            </w:t>
       </w:r>
       <w:r>
-        <w:br w:type="textWrapping"/>
+        <w:br/>
       </w:r>
       <w:r>
         <w:rPr>
@@ -21968,7 +21954,7 @@
         <w:t xml:space="preserve">##                                                 (0.08)           </w:t>
       </w:r>
       <w:r>
-        <w:br w:type="textWrapping"/>
+        <w:br/>
       </w:r>
       <w:r>
         <w:rPr>
@@ -21977,7 +21963,7 @@
         <w:t xml:space="preserve">## cln_Def6HHI                                      0.04            </w:t>
       </w:r>
       <w:r>
-        <w:br w:type="textWrapping"/>
+        <w:br/>
       </w:r>
       <w:r>
         <w:rPr>
@@ -21986,7 +21972,7 @@
         <w:t xml:space="preserve">##                                                 (0.04)           </w:t>
       </w:r>
       <w:r>
-        <w:br w:type="textWrapping"/>
+        <w:br/>
       </w:r>
       <w:r>
         <w:rPr>
@@ -21995,7 +21981,7 @@
         <w:t xml:space="preserve">## clr_Def6toUS                                     0.02            </w:t>
       </w:r>
       <w:r>
-        <w:br w:type="textWrapping"/>
+        <w:br/>
       </w:r>
       <w:r>
         <w:rPr>
@@ -22004,7 +21990,7 @@
         <w:t xml:space="preserve">##                                                 (0.04)           </w:t>
       </w:r>
       <w:r>
-        <w:br w:type="textWrapping"/>
+        <w:br/>
       </w:r>
       <w:r>
         <w:rPr>
@@ -22013,7 +21999,7 @@
         <w:t xml:space="preserve">## cln_Def3HHI                                      0.03            </w:t>
       </w:r>
       <w:r>
-        <w:br w:type="textWrapping"/>
+        <w:br/>
       </w:r>
       <w:r>
         <w:rPr>
@@ -22022,7 +22008,7 @@
         <w:t xml:space="preserve">##                                                 (0.04)           </w:t>
       </w:r>
       <w:r>
-        <w:br w:type="textWrapping"/>
+        <w:br/>
       </w:r>
       <w:r>
         <w:rPr>
@@ -22031,7 +22017,7 @@
         <w:t xml:space="preserve">## clr_Def3toUS                                     0.24 **         </w:t>
       </w:r>
       <w:r>
-        <w:br w:type="textWrapping"/>
+        <w:br/>
       </w:r>
       <w:r>
         <w:rPr>
@@ -22040,7 +22026,7 @@
         <w:t xml:space="preserve">##                                                 (0.09)           </w:t>
       </w:r>
       <w:r>
-        <w:br w:type="textWrapping"/>
+        <w:br/>
       </w:r>
       <w:r>
         <w:rPr>
@@ -22049,7 +22035,7 @@
         <w:t xml:space="preserve">## cp_PairObl7                                     -0.13 ***        </w:t>
       </w:r>
       <w:r>
-        <w:br w:type="textWrapping"/>
+        <w:br/>
       </w:r>
       <w:r>
         <w:rPr>
@@ -22058,7 +22044,7 @@
         <w:t xml:space="preserve">##                                                 (0.04)           </w:t>
       </w:r>
       <w:r>
-        <w:br w:type="textWrapping"/>
+        <w:br/>
       </w:r>
       <w:r>
         <w:rPr>
@@ -22067,7 +22053,7 @@
         <w:t xml:space="preserve">## cln_OffObl7                                      0.03            </w:t>
       </w:r>
       <w:r>
-        <w:br w:type="textWrapping"/>
+        <w:br/>
       </w:r>
       <w:r>
         <w:rPr>
@@ -22076,7 +22062,7 @@
         <w:t xml:space="preserve">##                                                 (0.03)           </w:t>
       </w:r>
       <w:r>
-        <w:br w:type="textWrapping"/>
+        <w:br/>
       </w:r>
       <w:r>
         <w:rPr>
@@ -22085,7 +22071,7 @@
         <w:t xml:space="preserve">## cln_OffFocus                                    -0.24 ***        </w:t>
       </w:r>
       <w:r>
-        <w:br w:type="textWrapping"/>
+        <w:br/>
       </w:r>
       <w:r>
         <w:rPr>
@@ -22094,7 +22080,7 @@
         <w:t xml:space="preserve">##                                                 (0.05)           </w:t>
       </w:r>
       <w:r>
-        <w:br w:type="textWrapping"/>
+        <w:br/>
       </w:r>
       <w:r>
         <w:rPr>
@@ -22103,7 +22089,7 @@
         <w:t xml:space="preserve">## cn_PairHist7:PricingOther FP                     0.09            </w:t>
       </w:r>
       <w:r>
-        <w:br w:type="textWrapping"/>
+        <w:br/>
       </w:r>
       <w:r>
         <w:rPr>
@@ -22112,7 +22098,7 @@
         <w:t xml:space="preserve">##                                                 (0.18)           </w:t>
       </w:r>
       <w:r>
-        <w:br w:type="textWrapping"/>
+        <w:br/>
       </w:r>
       <w:r>
         <w:rPr>
@@ -22121,7 +22107,7 @@
         <w:t xml:space="preserve">## cn_PairHist7:PricingIncentive                   -0.09            </w:t>
       </w:r>
       <w:r>
-        <w:br w:type="textWrapping"/>
+        <w:br/>
       </w:r>
       <w:r>
         <w:rPr>
@@ -22130,7 +22116,7 @@
         <w:t xml:space="preserve">##                                                 (0.65)           </w:t>
       </w:r>
       <w:r>
-        <w:br w:type="textWrapping"/>
+        <w:br/>
       </w:r>
       <w:r>
         <w:rPr>
@@ -22139,7 +22125,7 @@
         <w:t xml:space="preserve">## cn_PairHist7:PricingCombination or Other         0.32            </w:t>
       </w:r>
       <w:r>
-        <w:br w:type="textWrapping"/>
+        <w:br/>
       </w:r>
       <w:r>
         <w:rPr>
@@ -22148,7 +22134,7 @@
         <w:t xml:space="preserve">##                                                 (0.23)           </w:t>
       </w:r>
       <w:r>
-        <w:br w:type="textWrapping"/>
+        <w:br/>
       </w:r>
       <w:r>
         <w:rPr>
@@ -22157,7 +22143,7 @@
         <w:t xml:space="preserve">## cn_PairHist7:PricingOther CB                     0.30 *          </w:t>
       </w:r>
       <w:r>
-        <w:br w:type="textWrapping"/>
+        <w:br/>
       </w:r>
       <w:r>
         <w:rPr>
@@ -22166,7 +22152,7 @@
         <w:t xml:space="preserve">##                                                 (0.13)           </w:t>
       </w:r>
       <w:r>
-        <w:br w:type="textWrapping"/>
+        <w:br/>
       </w:r>
       <w:r>
         <w:rPr>
@@ -22175,7 +22161,7 @@
         <w:t xml:space="preserve">## cn_PairHist7:PricingT&amp;M/LH/FPLOE                -0.60 ***        </w:t>
       </w:r>
       <w:r>
-        <w:br w:type="textWrapping"/>
+        <w:br/>
       </w:r>
       <w:r>
         <w:rPr>
@@ -22184,7 +22170,7 @@
         <w:t xml:space="preserve">##                                                 (0.18)           </w:t>
       </w:r>
       <w:r>
-        <w:br w:type="textWrapping"/>
+        <w:br/>
       </w:r>
       <w:r>
         <w:rPr>
@@ -22193,7 +22179,7 @@
         <w:t xml:space="preserve">## cn_PairHist7:PricingUCA                         -0.51            </w:t>
       </w:r>
       <w:r>
-        <w:br w:type="textWrapping"/>
+        <w:br/>
       </w:r>
       <w:r>
         <w:rPr>
@@ -22202,7 +22188,7 @@
         <w:t xml:space="preserve">##                                                 (0.26)           </w:t>
       </w:r>
       <w:r>
-        <w:br w:type="textWrapping"/>
+        <w:br/>
       </w:r>
       <w:r>
         <w:rPr>
@@ -22211,7 +22197,7 @@
         <w:t xml:space="preserve">## -----------------------------------------------------------------</w:t>
       </w:r>
       <w:r>
-        <w:br w:type="textWrapping"/>
+        <w:br/>
       </w:r>
       <w:r>
         <w:rPr>
@@ -22220,7 +22206,7 @@
         <w:t xml:space="preserve">## AIC                                         142606.35            </w:t>
       </w:r>
       <w:r>
-        <w:br w:type="textWrapping"/>
+        <w:br/>
       </w:r>
       <w:r>
         <w:rPr>
@@ -22229,7 +22215,7 @@
         <w:t xml:space="preserve">## BIC                                         143149.86            </w:t>
       </w:r>
       <w:r>
-        <w:br w:type="textWrapping"/>
+        <w:br/>
       </w:r>
       <w:r>
         <w:rPr>
@@ -22238,7 +22224,7 @@
         <w:t xml:space="preserve">## Log Likelihood                              -71257.17            </w:t>
       </w:r>
       <w:r>
-        <w:br w:type="textWrapping"/>
+        <w:br/>
       </w:r>
       <w:r>
         <w:rPr>
@@ -22247,7 +22233,7 @@
         <w:t xml:space="preserve">## Num. obs.                                  1000000               </w:t>
       </w:r>
       <w:r>
-        <w:br w:type="textWrapping"/>
+        <w:br/>
       </w:r>
       <w:r>
         <w:rPr>
@@ -22256,7 +22242,7 @@
         <w:t xml:space="preserve">## Num. groups: ServArea:(NAICS6:NAICS3)         3242               </w:t>
       </w:r>
       <w:r>
-        <w:br w:type="textWrapping"/>
+        <w:br/>
       </w:r>
       <w:r>
         <w:rPr>
@@ -22265,7 +22251,7 @@
         <w:t xml:space="preserve">## Num. groups: Office:Agency                    1092               </w:t>
       </w:r>
       <w:r>
-        <w:br w:type="textWrapping"/>
+        <w:br/>
       </w:r>
       <w:r>
         <w:rPr>
@@ -22274,7 +22260,7 @@
         <w:t xml:space="preserve">## Num. groups: NAICS6:NAICS3                     878               </w:t>
       </w:r>
       <w:r>
-        <w:br w:type="textWrapping"/>
+        <w:br/>
       </w:r>
       <w:r>
         <w:rPr>
@@ -22283,7 +22269,7 @@
         <w:t xml:space="preserve">## Num. groups: Place                             186               </w:t>
       </w:r>
       <w:r>
-        <w:br w:type="textWrapping"/>
+        <w:br/>
       </w:r>
       <w:r>
         <w:rPr>
@@ -22292,7 +22278,7 @@
         <w:t xml:space="preserve">## Num. groups: NAICS3                             82               </w:t>
       </w:r>
       <w:r>
-        <w:br w:type="textWrapping"/>
+        <w:br/>
       </w:r>
       <w:r>
         <w:rPr>
@@ -22301,7 +22287,7 @@
         <w:t xml:space="preserve">## Num. groups: Agency                             26               </w:t>
       </w:r>
       <w:r>
-        <w:br w:type="textWrapping"/>
+        <w:br/>
       </w:r>
       <w:r>
         <w:rPr>
@@ -22310,7 +22296,7 @@
         <w:t xml:space="preserve">## Num. groups: StartFY                             9               </w:t>
       </w:r>
       <w:r>
-        <w:br w:type="textWrapping"/>
+        <w:br/>
       </w:r>
       <w:r>
         <w:rPr>
@@ -22319,7 +22305,7 @@
         <w:t xml:space="preserve">## Var: ServArea:(NAICS6:NAICS3) (Intercept)        0.18            </w:t>
       </w:r>
       <w:r>
-        <w:br w:type="textWrapping"/>
+        <w:br/>
       </w:r>
       <w:r>
         <w:rPr>
@@ -22328,7 +22314,7 @@
         <w:t xml:space="preserve">## Var: Office:Agency (Intercept)                   0.66            </w:t>
       </w:r>
       <w:r>
-        <w:br w:type="textWrapping"/>
+        <w:br/>
       </w:r>
       <w:r>
         <w:rPr>
@@ -22337,7 +22323,7 @@
         <w:t xml:space="preserve">## Var: NAICS6:NAICS3 (Intercept)                   0.11            </w:t>
       </w:r>
       <w:r>
-        <w:br w:type="textWrapping"/>
+        <w:br/>
       </w:r>
       <w:r>
         <w:rPr>
@@ -22346,7 +22332,7 @@
         <w:t xml:space="preserve">## Var: Place (Intercept)                           0.39            </w:t>
       </w:r>
       <w:r>
-        <w:br w:type="textWrapping"/>
+        <w:br/>
       </w:r>
       <w:r>
         <w:rPr>
@@ -22355,7 +22341,7 @@
         <w:t xml:space="preserve">## Var: NAICS3 (Intercept)                          0.04            </w:t>
       </w:r>
       <w:r>
-        <w:br w:type="textWrapping"/>
+        <w:br/>
       </w:r>
       <w:r>
         <w:rPr>
@@ -22364,7 +22350,7 @@
         <w:t xml:space="preserve">## Var: Agency (Intercept)                          0.06            </w:t>
       </w:r>
       <w:r>
-        <w:br w:type="textWrapping"/>
+        <w:br/>
       </w:r>
       <w:r>
         <w:rPr>
@@ -22373,7 +22359,7 @@
         <w:t xml:space="preserve">## Var: StartFY (Intercept)                         0.01            </w:t>
       </w:r>
       <w:r>
-        <w:br w:type="textWrapping"/>
+        <w:br/>
       </w:r>
       <w:r>
         <w:rPr>
@@ -22382,7 +22368,7 @@
         <w:t xml:space="preserve">## =================================================================</w:t>
       </w:r>
       <w:r>
-        <w:br w:type="textWrapping"/>
+        <w:br/>
       </w:r>
       <w:r>
         <w:rPr>
@@ -22653,11 +22639,9 @@
           <m:t>+</m:t>
         </m:r>
       </m:oMath>
-    </w:p>
-    <w:p>
-      <w:pPr>
-        <w:pStyle w:val="BodyText"/>
-      </w:pPr>
+      <w:r>
+        <w:t xml:space="preserve"> </w:t>
+      </w:r>
       <m:oMath>
         <m:sSubSup>
           <m:e>
@@ -22973,11 +22957,9 @@
           <m:t>+</m:t>
         </m:r>
       </m:oMath>
-    </w:p>
-    <w:p>
-      <w:pPr>
-        <w:pStyle w:val="BodyText"/>
-      </w:pPr>
+      <w:r>
+        <w:t xml:space="preserve"> </w:t>
+      </w:r>
       <m:oMath>
         <m:sSub>
           <m:e>
@@ -27351,109 +27333,6 @@
 
 <file path=word/numbering.xml><?xml version="1.0" encoding="utf-8"?>
 <w:numbering xmlns:w="http://schemas.openxmlformats.org/wordprocessingml/2006/main">
-  <w:abstractNum w:abstractNumId="990">
-    <w:nsid w:val="170cd2de"/>
-    <w:multiLevelType w:val="multilevel"/>
-    <w:lvl w:ilvl="0">
-      <w:numFmt w:val="bullet"/>
-      <w:lvlText w:val=" "/>
-      <w:lvlJc w:val="left"/>
-      <w:pPr>
-        <w:tabs>
-          <w:tab w:val="num" w:pos="0"/>
-        </w:tabs>
-        <w:ind w:left="480" w:hanging="480"/>
-      </w:pPr>
-    </w:lvl>
-    <w:lvl w:ilvl="1">
-      <w:numFmt w:val="bullet"/>
-      <w:lvlText w:val=" "/>
-      <w:lvlJc w:val="left"/>
-      <w:pPr>
-        <w:tabs>
-          <w:tab w:val="num" w:pos="720"/>
-        </w:tabs>
-        <w:ind w:left="1200" w:hanging="480"/>
-      </w:pPr>
-    </w:lvl>
-    <w:lvl w:ilvl="2">
-      <w:numFmt w:val="bullet"/>
-      <w:lvlText w:val=" "/>
-      <w:lvlJc w:val="left"/>
-      <w:pPr>
-        <w:tabs>
-          <w:tab w:val="num" w:pos="1440"/>
-        </w:tabs>
-        <w:ind w:left="1920" w:hanging="480"/>
-      </w:pPr>
-    </w:lvl>
-    <w:lvl w:ilvl="3">
-      <w:numFmt w:val="bullet"/>
-      <w:lvlText w:val=" "/>
-      <w:lvlJc w:val="left"/>
-      <w:pPr>
-        <w:tabs>
-          <w:tab w:val="num" w:pos="2160"/>
-        </w:tabs>
-        <w:ind w:left="2640" w:hanging="480"/>
-      </w:pPr>
-    </w:lvl>
-    <w:lvl w:ilvl="4">
-      <w:numFmt w:val="bullet"/>
-      <w:lvlText w:val=" "/>
-      <w:lvlJc w:val="left"/>
-      <w:pPr>
-        <w:tabs>
-          <w:tab w:val="num" w:pos="2880"/>
-        </w:tabs>
-        <w:ind w:left="3360" w:hanging="480"/>
-      </w:pPr>
-    </w:lvl>
-    <w:lvl w:ilvl="5">
-      <w:numFmt w:val="bullet"/>
-      <w:lvlText w:val=" "/>
-      <w:lvlJc w:val="left"/>
-      <w:pPr>
-        <w:tabs>
-          <w:tab w:val="num" w:pos="3600"/>
-        </w:tabs>
-        <w:ind w:left="4080" w:hanging="480"/>
-      </w:pPr>
-    </w:lvl>
-    <w:lvl w:ilvl="6">
-      <w:numFmt w:val="bullet"/>
-      <w:lvlText w:val=" "/>
-      <w:lvlJc w:val="left"/>
-      <w:pPr>
-        <w:tabs>
-          <w:tab w:val="num" w:pos="4320"/>
-        </w:tabs>
-        <w:ind w:left="4800" w:hanging="480"/>
-      </w:pPr>
-    </w:lvl>
-    <w:lvl w:ilvl="7">
-      <w:numFmt w:val="bullet"/>
-      <w:lvlText w:val=" "/>
-      <w:lvlJc w:val="left"/>
-      <w:pPr>
-        <w:tabs>
-          <w:tab w:val="num" w:pos="5040"/>
-        </w:tabs>
-        <w:ind w:left="5520" w:hanging="480"/>
-      </w:pPr>
-    </w:lvl>
-    <w:lvl w:ilvl="8">
-      <w:numFmt w:val="bullet"/>
-      <w:lvlText w:val=" "/>
-      <w:lvlJc w:val="left"/>
-      <w:pPr>
-        <w:tabs>
-          <w:tab w:val="num" w:pos="5760"/>
-        </w:tabs>
-        <w:ind w:left="6240" w:hanging="480"/>
-      </w:pPr>
-    </w:lvl>
-  </w:abstractNum>
   <w:abstractNum w:abstractNumId="990">
     <w:nsid w:val="2c1ae401"/>
     <w:multiLevelType w:val="multilevel"/>
@@ -27557,9 +27436,6 @@
       </w:pPr>
     </w:lvl>
   </w:abstractNum>
-  <w:num w:numId="1000">
-    <w:abstractNumId w:val="990"/>
-  </w:num>
   <w:num w:numId="1000">
     <w:abstractNumId w:val="990"/>
   </w:num>

</xml_diff>